<commit_message>
mais uma aula de js
</commit_message>
<xml_diff>
--- a/JavaScript.docx
+++ b/JavaScript.docx
@@ -13,6 +13,7 @@
           <w:szCs w:val="32"/>
         </w:rPr>
       </w:pPr>
+      <w:proofErr w:type="spellStart"/>
       <w:r>
         <w:rPr>
           <w:rFonts w:ascii="Arial" w:hAnsi="Arial" w:cs="Arial"/>
@@ -23,6 +24,7 @@
         </w:rPr>
         <w:t>JavaScript</w:t>
       </w:r>
+      <w:proofErr w:type="spellEnd"/>
     </w:p>
     <w:p>
       <w:pPr>
@@ -103,35 +105,125 @@
           <w:sz w:val="28"/>
           <w:szCs w:val="28"/>
         </w:rPr>
-        <w:t xml:space="preserve"> para a interatividade (clientes) ou seja, primeiramente ele era usado somente para front-end, porém, atualmente ele vem sendo usado também no servidor, ou seja, no back-end.</w:t>
-      </w:r>
-    </w:p>
-    <w:p>
-      <w:pPr>
-        <w:jc w:val="both"/>
-        <w:rPr>
-          <w:rFonts w:ascii="Arial" w:hAnsi="Arial" w:cs="Arial"/>
-          <w:sz w:val="28"/>
-          <w:szCs w:val="28"/>
-        </w:rPr>
-      </w:pPr>
-    </w:p>
-    <w:p>
-      <w:pPr>
-        <w:jc w:val="both"/>
-        <w:rPr>
-          <w:rFonts w:ascii="Arial" w:hAnsi="Arial" w:cs="Arial"/>
-          <w:sz w:val="28"/>
-          <w:szCs w:val="28"/>
-        </w:rPr>
-      </w:pPr>
-      <w:r>
-        <w:rPr>
-          <w:rFonts w:ascii="Arial" w:hAnsi="Arial" w:cs="Arial"/>
-          <w:sz w:val="28"/>
-          <w:szCs w:val="28"/>
-        </w:rPr>
-        <w:t>Para criar um script interno basta abrir a tag &lt;script&gt;&lt;/script&gt; dentro do body do html. Geralmente abrimos essa tag no final do documento.</w:t>
+        <w:t xml:space="preserve"> para a interatividade (clientes) ou seja, primeiramente ele era usado somente para front-</w:t>
+      </w:r>
+      <w:proofErr w:type="spellStart"/>
+      <w:r>
+        <w:rPr>
+          <w:rFonts w:ascii="Arial" w:hAnsi="Arial" w:cs="Arial"/>
+          <w:sz w:val="28"/>
+          <w:szCs w:val="28"/>
+        </w:rPr>
+        <w:t>end</w:t>
+      </w:r>
+      <w:proofErr w:type="spellEnd"/>
+      <w:r>
+        <w:rPr>
+          <w:rFonts w:ascii="Arial" w:hAnsi="Arial" w:cs="Arial"/>
+          <w:sz w:val="28"/>
+          <w:szCs w:val="28"/>
+        </w:rPr>
+        <w:t xml:space="preserve">, porém, atualmente ele vem sendo usado também no servidor, ou seja, no </w:t>
+      </w:r>
+      <w:proofErr w:type="spellStart"/>
+      <w:r>
+        <w:rPr>
+          <w:rFonts w:ascii="Arial" w:hAnsi="Arial" w:cs="Arial"/>
+          <w:sz w:val="28"/>
+          <w:szCs w:val="28"/>
+        </w:rPr>
+        <w:t>back</w:t>
+      </w:r>
+      <w:proofErr w:type="spellEnd"/>
+      <w:r>
+        <w:rPr>
+          <w:rFonts w:ascii="Arial" w:hAnsi="Arial" w:cs="Arial"/>
+          <w:sz w:val="28"/>
+          <w:szCs w:val="28"/>
+        </w:rPr>
+        <w:t>-end.</w:t>
+      </w:r>
+    </w:p>
+    <w:p>
+      <w:pPr>
+        <w:jc w:val="both"/>
+        <w:rPr>
+          <w:rFonts w:ascii="Arial" w:hAnsi="Arial" w:cs="Arial"/>
+          <w:sz w:val="28"/>
+          <w:szCs w:val="28"/>
+        </w:rPr>
+      </w:pPr>
+    </w:p>
+    <w:p>
+      <w:pPr>
+        <w:jc w:val="both"/>
+        <w:rPr>
+          <w:rFonts w:ascii="Arial" w:hAnsi="Arial" w:cs="Arial"/>
+          <w:sz w:val="28"/>
+          <w:szCs w:val="28"/>
+        </w:rPr>
+      </w:pPr>
+      <w:r>
+        <w:rPr>
+          <w:rFonts w:ascii="Arial" w:hAnsi="Arial" w:cs="Arial"/>
+          <w:sz w:val="28"/>
+          <w:szCs w:val="28"/>
+        </w:rPr>
+        <w:t xml:space="preserve">Para criar um script interno basta abrir a </w:t>
+      </w:r>
+      <w:proofErr w:type="spellStart"/>
+      <w:r>
+        <w:rPr>
+          <w:rFonts w:ascii="Arial" w:hAnsi="Arial" w:cs="Arial"/>
+          <w:sz w:val="28"/>
+          <w:szCs w:val="28"/>
+        </w:rPr>
+        <w:t>tag</w:t>
+      </w:r>
+      <w:proofErr w:type="spellEnd"/>
+      <w:r>
+        <w:rPr>
+          <w:rFonts w:ascii="Arial" w:hAnsi="Arial" w:cs="Arial"/>
+          <w:sz w:val="28"/>
+          <w:szCs w:val="28"/>
+        </w:rPr>
+        <w:t xml:space="preserve"> &lt;script&gt;&lt;/script&gt; dentro do body do </w:t>
+      </w:r>
+      <w:proofErr w:type="spellStart"/>
+      <w:r>
+        <w:rPr>
+          <w:rFonts w:ascii="Arial" w:hAnsi="Arial" w:cs="Arial"/>
+          <w:sz w:val="28"/>
+          <w:szCs w:val="28"/>
+        </w:rPr>
+        <w:t>html</w:t>
+      </w:r>
+      <w:proofErr w:type="spellEnd"/>
+      <w:r>
+        <w:rPr>
+          <w:rFonts w:ascii="Arial" w:hAnsi="Arial" w:cs="Arial"/>
+          <w:sz w:val="28"/>
+          <w:szCs w:val="28"/>
+        </w:rPr>
+        <w:t xml:space="preserve">. Geralmente abrimos essa </w:t>
+      </w:r>
+      <w:proofErr w:type="spellStart"/>
+      <w:r>
+        <w:rPr>
+          <w:rFonts w:ascii="Arial" w:hAnsi="Arial" w:cs="Arial"/>
+          <w:sz w:val="28"/>
+          <w:szCs w:val="28"/>
+        </w:rPr>
+        <w:t>tag</w:t>
+      </w:r>
+      <w:proofErr w:type="spellEnd"/>
+      <w:r>
+        <w:rPr>
+          <w:rFonts w:ascii="Arial" w:hAnsi="Arial" w:cs="Arial"/>
+          <w:sz w:val="28"/>
+          <w:szCs w:val="28"/>
+        </w:rPr>
+        <w:t xml:space="preserve"> no final do documento.</w:t>
       </w:r>
     </w:p>
     <w:p>
@@ -248,6 +340,7 @@
           <w14:ligatures w14:val="none"/>
         </w:rPr>
       </w:pPr>
+      <w:proofErr w:type="spellStart"/>
       <w:r>
         <w:rPr>
           <w:rFonts w:ascii="Consolas" w:eastAsia="Times New Roman" w:hAnsi="Consolas" w:cs="Times New Roman"/>
@@ -260,6 +353,7 @@
         </w:rPr>
         <w:t>Alert</w:t>
       </w:r>
+      <w:proofErr w:type="spellEnd"/>
       <w:r>
         <w:rPr>
           <w:rFonts w:ascii="Consolas" w:eastAsia="Times New Roman" w:hAnsi="Consolas" w:cs="Times New Roman"/>
@@ -387,6 +481,7 @@
           <w14:ligatures w14:val="none"/>
         </w:rPr>
       </w:pPr>
+      <w:proofErr w:type="spellStart"/>
       <w:r>
         <w:rPr>
           <w:rFonts w:ascii="Consolas" w:eastAsia="Times New Roman" w:hAnsi="Consolas" w:cs="Times New Roman"/>
@@ -399,6 +494,7 @@
         </w:rPr>
         <w:t>confirm</w:t>
       </w:r>
+      <w:proofErr w:type="spellEnd"/>
       <w:r>
         <w:rPr>
           <w:rFonts w:ascii="Consolas" w:eastAsia="Times New Roman" w:hAnsi="Consolas" w:cs="Times New Roman"/>
@@ -572,7 +668,33 @@
           <w:lang w:eastAsia="pt-BR"/>
           <w14:ligatures w14:val="none"/>
         </w:rPr>
-        <w:t>//Exibe uma barra de escrita, como se fosse interagir com o usuario.</w:t>
+        <w:t xml:space="preserve">//Exibe uma barra de escrita, como se fosse interagir com o </w:t>
+      </w:r>
+      <w:proofErr w:type="spellStart"/>
+      <w:r>
+        <w:rPr>
+          <w:rFonts w:ascii="Consolas" w:eastAsia="Times New Roman" w:hAnsi="Consolas" w:cs="Times New Roman"/>
+          <w:color w:val="6A9955"/>
+          <w:kern w:val="0"/>
+          <w:sz w:val="21"/>
+          <w:szCs w:val="21"/>
+          <w:lang w:eastAsia="pt-BR"/>
+          <w14:ligatures w14:val="none"/>
+        </w:rPr>
+        <w:t>usuario</w:t>
+      </w:r>
+      <w:proofErr w:type="spellEnd"/>
+      <w:r>
+        <w:rPr>
+          <w:rFonts w:ascii="Consolas" w:eastAsia="Times New Roman" w:hAnsi="Consolas" w:cs="Times New Roman"/>
+          <w:color w:val="6A9955"/>
+          <w:kern w:val="0"/>
+          <w:sz w:val="21"/>
+          <w:szCs w:val="21"/>
+          <w:lang w:eastAsia="pt-BR"/>
+          <w14:ligatures w14:val="none"/>
+        </w:rPr>
+        <w:t>.</w:t>
       </w:r>
     </w:p>
     <w:p>
@@ -871,6 +993,8 @@
         </w:rPr>
         <w:t xml:space="preserve">        </w:t>
       </w:r>
+      <w:proofErr w:type="spellStart"/>
+      <w:proofErr w:type="gramStart"/>
       <w:r>
         <w:rPr>
           <w:rFonts w:ascii="Consolas" w:eastAsia="Times New Roman" w:hAnsi="Consolas" w:cs="Times New Roman"/>
@@ -907,6 +1031,8 @@
         </w:rPr>
         <w:t>write</w:t>
       </w:r>
+      <w:proofErr w:type="spellEnd"/>
+      <w:proofErr w:type="gramEnd"/>
       <w:r>
         <w:rPr>
           <w:rFonts w:ascii="Consolas" w:eastAsia="Times New Roman" w:hAnsi="Consolas" w:cs="Times New Roman"/>
@@ -929,7 +1055,59 @@
           <w:lang w:eastAsia="pt-BR"/>
           <w14:ligatures w14:val="none"/>
         </w:rPr>
-        <w:t>`Ola, &lt;strong&gt;</w:t>
+        <w:t>`</w:t>
+      </w:r>
+      <w:proofErr w:type="spellStart"/>
+      <w:r>
+        <w:rPr>
+          <w:rFonts w:ascii="Consolas" w:eastAsia="Times New Roman" w:hAnsi="Consolas" w:cs="Times New Roman"/>
+          <w:color w:val="CE9178"/>
+          <w:kern w:val="0"/>
+          <w:sz w:val="21"/>
+          <w:szCs w:val="21"/>
+          <w:lang w:eastAsia="pt-BR"/>
+          <w14:ligatures w14:val="none"/>
+        </w:rPr>
+        <w:t>Ola</w:t>
+      </w:r>
+      <w:proofErr w:type="spellEnd"/>
+      <w:r>
+        <w:rPr>
+          <w:rFonts w:ascii="Consolas" w:eastAsia="Times New Roman" w:hAnsi="Consolas" w:cs="Times New Roman"/>
+          <w:color w:val="CE9178"/>
+          <w:kern w:val="0"/>
+          <w:sz w:val="21"/>
+          <w:szCs w:val="21"/>
+          <w:lang w:eastAsia="pt-BR"/>
+          <w14:ligatures w14:val="none"/>
+        </w:rPr>
+        <w:t>, &lt;</w:t>
+      </w:r>
+      <w:proofErr w:type="spellStart"/>
+      <w:r>
+        <w:rPr>
+          <w:rFonts w:ascii="Consolas" w:eastAsia="Times New Roman" w:hAnsi="Consolas" w:cs="Times New Roman"/>
+          <w:color w:val="CE9178"/>
+          <w:kern w:val="0"/>
+          <w:sz w:val="21"/>
+          <w:szCs w:val="21"/>
+          <w:lang w:eastAsia="pt-BR"/>
+          <w14:ligatures w14:val="none"/>
+        </w:rPr>
+        <w:t>strong</w:t>
+      </w:r>
+      <w:proofErr w:type="spellEnd"/>
+      <w:r>
+        <w:rPr>
+          <w:rFonts w:ascii="Consolas" w:eastAsia="Times New Roman" w:hAnsi="Consolas" w:cs="Times New Roman"/>
+          <w:color w:val="CE9178"/>
+          <w:kern w:val="0"/>
+          <w:sz w:val="21"/>
+          <w:szCs w:val="21"/>
+          <w:lang w:eastAsia="pt-BR"/>
+          <w14:ligatures w14:val="none"/>
+        </w:rPr>
+        <w:t>&gt;</w:t>
       </w:r>
       <w:r>
         <w:rPr>
@@ -977,7 +1155,33 @@
           <w:lang w:eastAsia="pt-BR"/>
           <w14:ligatures w14:val="none"/>
         </w:rPr>
-        <w:t xml:space="preserve">&lt;/strong&gt;! Seu nome tem </w:t>
+        <w:t>&lt;/</w:t>
+      </w:r>
+      <w:proofErr w:type="spellStart"/>
+      <w:r>
+        <w:rPr>
+          <w:rFonts w:ascii="Consolas" w:eastAsia="Times New Roman" w:hAnsi="Consolas" w:cs="Times New Roman"/>
+          <w:color w:val="CE9178"/>
+          <w:kern w:val="0"/>
+          <w:sz w:val="21"/>
+          <w:szCs w:val="21"/>
+          <w:lang w:eastAsia="pt-BR"/>
+          <w14:ligatures w14:val="none"/>
+        </w:rPr>
+        <w:t>strong</w:t>
+      </w:r>
+      <w:proofErr w:type="spellEnd"/>
+      <w:r>
+        <w:rPr>
+          <w:rFonts w:ascii="Consolas" w:eastAsia="Times New Roman" w:hAnsi="Consolas" w:cs="Times New Roman"/>
+          <w:color w:val="CE9178"/>
+          <w:kern w:val="0"/>
+          <w:sz w:val="21"/>
+          <w:szCs w:val="21"/>
+          <w:lang w:eastAsia="pt-BR"/>
+          <w14:ligatures w14:val="none"/>
+        </w:rPr>
+        <w:t xml:space="preserve">&gt;! Seu nome tem </w:t>
       </w:r>
       <w:r>
         <w:rPr>
@@ -991,6 +1195,8 @@
         </w:rPr>
         <w:t>${</w:t>
       </w:r>
+      <w:proofErr w:type="spellStart"/>
+      <w:proofErr w:type="gramStart"/>
       <w:r>
         <w:rPr>
           <w:rFonts w:ascii="Consolas" w:eastAsia="Times New Roman" w:hAnsi="Consolas" w:cs="Times New Roman"/>
@@ -1027,6 +1233,8 @@
         </w:rPr>
         <w:t>length</w:t>
       </w:r>
+      <w:proofErr w:type="spellEnd"/>
+      <w:proofErr w:type="gramEnd"/>
       <w:r>
         <w:rPr>
           <w:rFonts w:ascii="Consolas" w:eastAsia="Times New Roman" w:hAnsi="Consolas" w:cs="Times New Roman"/>
@@ -1049,7 +1257,33 @@
           <w:lang w:eastAsia="pt-BR"/>
           <w14:ligatures w14:val="none"/>
         </w:rPr>
-        <w:t xml:space="preserve"> letras. &lt;/br&gt;`</w:t>
+        <w:t xml:space="preserve"> letras. &lt;/</w:t>
+      </w:r>
+      <w:proofErr w:type="spellStart"/>
+      <w:r>
+        <w:rPr>
+          <w:rFonts w:ascii="Consolas" w:eastAsia="Times New Roman" w:hAnsi="Consolas" w:cs="Times New Roman"/>
+          <w:color w:val="CE9178"/>
+          <w:kern w:val="0"/>
+          <w:sz w:val="21"/>
+          <w:szCs w:val="21"/>
+          <w:lang w:eastAsia="pt-BR"/>
+          <w14:ligatures w14:val="none"/>
+        </w:rPr>
+        <w:t>br</w:t>
+      </w:r>
+      <w:proofErr w:type="spellEnd"/>
+      <w:r>
+        <w:rPr>
+          <w:rFonts w:ascii="Consolas" w:eastAsia="Times New Roman" w:hAnsi="Consolas" w:cs="Times New Roman"/>
+          <w:color w:val="CE9178"/>
+          <w:kern w:val="0"/>
+          <w:sz w:val="21"/>
+          <w:szCs w:val="21"/>
+          <w:lang w:eastAsia="pt-BR"/>
+          <w14:ligatures w14:val="none"/>
+        </w:rPr>
+        <w:t>&gt;`</w:t>
       </w:r>
       <w:r>
         <w:rPr>
@@ -1090,6 +1324,8 @@
         </w:rPr>
         <w:t xml:space="preserve">        </w:t>
       </w:r>
+      <w:proofErr w:type="spellStart"/>
+      <w:proofErr w:type="gramStart"/>
       <w:r>
         <w:rPr>
           <w:rFonts w:ascii="Consolas" w:eastAsia="Times New Roman" w:hAnsi="Consolas" w:cs="Times New Roman"/>
@@ -1126,6 +1362,8 @@
         </w:rPr>
         <w:t>write</w:t>
       </w:r>
+      <w:proofErr w:type="spellEnd"/>
+      <w:proofErr w:type="gramEnd"/>
       <w:r>
         <w:rPr>
           <w:rFonts w:ascii="Consolas" w:eastAsia="Times New Roman" w:hAnsi="Consolas" w:cs="Times New Roman"/>
@@ -1162,6 +1400,7 @@
         </w:rPr>
         <w:t>${</w:t>
       </w:r>
+      <w:proofErr w:type="spellStart"/>
       <w:r>
         <w:rPr>
           <w:rFonts w:ascii="Consolas" w:eastAsia="Times New Roman" w:hAnsi="Consolas" w:cs="Times New Roman"/>
@@ -1198,6 +1437,7 @@
         </w:rPr>
         <w:t>toUpperCase</w:t>
       </w:r>
+      <w:proofErr w:type="spellEnd"/>
       <w:r>
         <w:rPr>
           <w:rFonts w:ascii="Consolas" w:eastAsia="Times New Roman" w:hAnsi="Consolas" w:cs="Times New Roman"/>
@@ -1324,43 +1564,139 @@
           <w:szCs w:val="28"/>
         </w:rPr>
         <w:lastRenderedPageBreak/>
-        <w:t>Uma breve explicação é que, nome.length serve para contar a quantidade de caracteres presente no conteúdo da variável. Já o nome.toUpperCase serve para que todos os caracteres da variável fique em maiúsculo.</w:t>
-      </w:r>
-    </w:p>
-    <w:p>
-      <w:pPr>
-        <w:jc w:val="both"/>
-        <w:rPr>
-          <w:rFonts w:ascii="Arial" w:hAnsi="Arial" w:cs="Arial"/>
-          <w:sz w:val="28"/>
-          <w:szCs w:val="28"/>
-        </w:rPr>
-      </w:pPr>
-      <w:r>
-        <w:rPr>
-          <w:rFonts w:ascii="Arial" w:hAnsi="Arial" w:cs="Arial"/>
-          <w:sz w:val="28"/>
-          <w:szCs w:val="28"/>
-        </w:rPr>
-        <w:t>No exemplo também e possível ver o document.write que serve para escrever a frase no documento html.</w:t>
-      </w:r>
-    </w:p>
-    <w:p>
-      <w:pPr>
-        <w:jc w:val="both"/>
-        <w:rPr>
-          <w:rFonts w:ascii="Arial" w:hAnsi="Arial" w:cs="Arial"/>
-          <w:sz w:val="28"/>
-          <w:szCs w:val="28"/>
-        </w:rPr>
-      </w:pPr>
-      <w:r>
-        <w:rPr>
-          <w:rFonts w:ascii="Arial" w:hAnsi="Arial" w:cs="Arial"/>
-          <w:sz w:val="28"/>
-          <w:szCs w:val="28"/>
-        </w:rPr>
-        <w:t>Podemos também ‘Ler’ o salário de uma pessoa com um comando que já arruma a questão de ponto e virgula e até demonstra a moeda em que o salário e pago, veja:</w:t>
+        <w:t xml:space="preserve">Uma breve explicação é que, </w:t>
+      </w:r>
+      <w:proofErr w:type="spellStart"/>
+      <w:proofErr w:type="gramStart"/>
+      <w:r>
+        <w:rPr>
+          <w:rFonts w:ascii="Arial" w:hAnsi="Arial" w:cs="Arial"/>
+          <w:sz w:val="28"/>
+          <w:szCs w:val="28"/>
+        </w:rPr>
+        <w:t>nome.length</w:t>
+      </w:r>
+      <w:proofErr w:type="spellEnd"/>
+      <w:proofErr w:type="gramEnd"/>
+      <w:r>
+        <w:rPr>
+          <w:rFonts w:ascii="Arial" w:hAnsi="Arial" w:cs="Arial"/>
+          <w:sz w:val="28"/>
+          <w:szCs w:val="28"/>
+        </w:rPr>
+        <w:t xml:space="preserve"> serve para contar a quantidade de caracteres presente no conteúdo da variável. Já o </w:t>
+      </w:r>
+      <w:proofErr w:type="spellStart"/>
+      <w:proofErr w:type="gramStart"/>
+      <w:r>
+        <w:rPr>
+          <w:rFonts w:ascii="Arial" w:hAnsi="Arial" w:cs="Arial"/>
+          <w:sz w:val="28"/>
+          <w:szCs w:val="28"/>
+        </w:rPr>
+        <w:t>nome.toUpperCase</w:t>
+      </w:r>
+      <w:proofErr w:type="spellEnd"/>
+      <w:proofErr w:type="gramEnd"/>
+      <w:r>
+        <w:rPr>
+          <w:rFonts w:ascii="Arial" w:hAnsi="Arial" w:cs="Arial"/>
+          <w:sz w:val="28"/>
+          <w:szCs w:val="28"/>
+        </w:rPr>
+        <w:t xml:space="preserve"> serve para que todos os caracteres da variável fique em maiúsculo.</w:t>
+      </w:r>
+    </w:p>
+    <w:p>
+      <w:pPr>
+        <w:jc w:val="both"/>
+        <w:rPr>
+          <w:rFonts w:ascii="Arial" w:hAnsi="Arial" w:cs="Arial"/>
+          <w:sz w:val="28"/>
+          <w:szCs w:val="28"/>
+        </w:rPr>
+      </w:pPr>
+      <w:r>
+        <w:rPr>
+          <w:rFonts w:ascii="Arial" w:hAnsi="Arial" w:cs="Arial"/>
+          <w:sz w:val="28"/>
+          <w:szCs w:val="28"/>
+        </w:rPr>
+        <w:t xml:space="preserve">No exemplo também e possível ver o </w:t>
+      </w:r>
+      <w:proofErr w:type="spellStart"/>
+      <w:proofErr w:type="gramStart"/>
+      <w:r>
+        <w:rPr>
+          <w:rFonts w:ascii="Arial" w:hAnsi="Arial" w:cs="Arial"/>
+          <w:sz w:val="28"/>
+          <w:szCs w:val="28"/>
+        </w:rPr>
+        <w:t>document.write</w:t>
+      </w:r>
+      <w:proofErr w:type="spellEnd"/>
+      <w:proofErr w:type="gramEnd"/>
+      <w:r>
+        <w:rPr>
+          <w:rFonts w:ascii="Arial" w:hAnsi="Arial" w:cs="Arial"/>
+          <w:sz w:val="28"/>
+          <w:szCs w:val="28"/>
+        </w:rPr>
+        <w:t xml:space="preserve"> que serve para escrever a frase no documento </w:t>
+      </w:r>
+      <w:proofErr w:type="spellStart"/>
+      <w:r>
+        <w:rPr>
+          <w:rFonts w:ascii="Arial" w:hAnsi="Arial" w:cs="Arial"/>
+          <w:sz w:val="28"/>
+          <w:szCs w:val="28"/>
+        </w:rPr>
+        <w:t>html</w:t>
+      </w:r>
+      <w:proofErr w:type="spellEnd"/>
+      <w:r>
+        <w:rPr>
+          <w:rFonts w:ascii="Arial" w:hAnsi="Arial" w:cs="Arial"/>
+          <w:sz w:val="28"/>
+          <w:szCs w:val="28"/>
+        </w:rPr>
+        <w:t>.</w:t>
+      </w:r>
+    </w:p>
+    <w:p>
+      <w:pPr>
+        <w:jc w:val="both"/>
+        <w:rPr>
+          <w:rFonts w:ascii="Arial" w:hAnsi="Arial" w:cs="Arial"/>
+          <w:sz w:val="28"/>
+          <w:szCs w:val="28"/>
+        </w:rPr>
+      </w:pPr>
+      <w:r>
+        <w:rPr>
+          <w:rFonts w:ascii="Arial" w:hAnsi="Arial" w:cs="Arial"/>
+          <w:sz w:val="28"/>
+          <w:szCs w:val="28"/>
+        </w:rPr>
+        <w:t xml:space="preserve">Podemos também ‘Ler’ o salário de uma pessoa com um comando que já arruma a questão de ponto e </w:t>
+      </w:r>
+      <w:proofErr w:type="spellStart"/>
+      <w:r>
+        <w:rPr>
+          <w:rFonts w:ascii="Arial" w:hAnsi="Arial" w:cs="Arial"/>
+          <w:sz w:val="28"/>
+          <w:szCs w:val="28"/>
+        </w:rPr>
+        <w:t>virgula</w:t>
+      </w:r>
+      <w:proofErr w:type="spellEnd"/>
+      <w:r>
+        <w:rPr>
+          <w:rFonts w:ascii="Arial" w:hAnsi="Arial" w:cs="Arial"/>
+          <w:sz w:val="28"/>
+          <w:szCs w:val="28"/>
+        </w:rPr>
+        <w:t xml:space="preserve"> e até demonstra a moeda em que o salário e pago, veja:</w:t>
       </w:r>
     </w:p>
     <w:p>
@@ -1701,7 +2037,25 @@
           <w:sz w:val="28"/>
           <w:szCs w:val="28"/>
         </w:rPr>
-        <w:t>Não podem ser palavras reservadas ou palavras que são nome de outros comandos (alert, prompt etc.)</w:t>
+        <w:t>Não podem ser palavras reservadas ou palavras que são nome de outros comandos (</w:t>
+      </w:r>
+      <w:proofErr w:type="spellStart"/>
+      <w:r>
+        <w:rPr>
+          <w:rFonts w:ascii="Arial" w:hAnsi="Arial" w:cs="Arial"/>
+          <w:sz w:val="28"/>
+          <w:szCs w:val="28"/>
+        </w:rPr>
+        <w:t>alert</w:t>
+      </w:r>
+      <w:proofErr w:type="spellEnd"/>
+      <w:r>
+        <w:rPr>
+          <w:rFonts w:ascii="Arial" w:hAnsi="Arial" w:cs="Arial"/>
+          <w:sz w:val="28"/>
+          <w:szCs w:val="28"/>
+        </w:rPr>
+        <w:t>, prompt etc.)</w:t>
       </w:r>
     </w:p>
     <w:p>
@@ -2033,7 +2387,43 @@
           <w:sz w:val="28"/>
           <w:szCs w:val="28"/>
         </w:rPr>
-        <w:t>Nesses exemplos percebe-se que atribuímos dois valores diferentes para cada variável (variável pode ser representada por: var, let ou const).</w:t>
+        <w:t xml:space="preserve">Nesses exemplos percebe-se que atribuímos dois valores diferentes para cada variável (variável pode ser representada por: var, </w:t>
+      </w:r>
+      <w:proofErr w:type="spellStart"/>
+      <w:r>
+        <w:rPr>
+          <w:rFonts w:ascii="Arial" w:hAnsi="Arial" w:cs="Arial"/>
+          <w:sz w:val="28"/>
+          <w:szCs w:val="28"/>
+        </w:rPr>
+        <w:t>let</w:t>
+      </w:r>
+      <w:proofErr w:type="spellEnd"/>
+      <w:r>
+        <w:rPr>
+          <w:rFonts w:ascii="Arial" w:hAnsi="Arial" w:cs="Arial"/>
+          <w:sz w:val="28"/>
+          <w:szCs w:val="28"/>
+        </w:rPr>
+        <w:t xml:space="preserve"> ou </w:t>
+      </w:r>
+      <w:proofErr w:type="spellStart"/>
+      <w:r>
+        <w:rPr>
+          <w:rFonts w:ascii="Arial" w:hAnsi="Arial" w:cs="Arial"/>
+          <w:sz w:val="28"/>
+          <w:szCs w:val="28"/>
+        </w:rPr>
+        <w:t>const</w:t>
+      </w:r>
+      <w:proofErr w:type="spellEnd"/>
+      <w:r>
+        <w:rPr>
+          <w:rFonts w:ascii="Arial" w:hAnsi="Arial" w:cs="Arial"/>
+          <w:sz w:val="28"/>
+          <w:szCs w:val="28"/>
+        </w:rPr>
+        <w:t>).</w:t>
       </w:r>
     </w:p>
     <w:p>
@@ -2278,6 +2668,7 @@
         </w:rPr>
         <w:t xml:space="preserve"> = (</w:t>
       </w:r>
+      <w:proofErr w:type="gramStart"/>
       <w:r>
         <w:rPr>
           <w:rFonts w:ascii="Consolas" w:eastAsia="Times New Roman" w:hAnsi="Consolas" w:cs="Times New Roman"/>
@@ -2302,6 +2693,7 @@
         </w:rPr>
         <w:t>(</w:t>
       </w:r>
+      <w:proofErr w:type="gramEnd"/>
       <w:r>
         <w:rPr>
           <w:rFonts w:ascii="Consolas" w:eastAsia="Times New Roman" w:hAnsi="Consolas" w:cs="Times New Roman"/>
@@ -2401,6 +2793,7 @@
         </w:rPr>
         <w:t xml:space="preserve"> = (</w:t>
       </w:r>
+      <w:proofErr w:type="gramStart"/>
       <w:r>
         <w:rPr>
           <w:rFonts w:ascii="Consolas" w:eastAsia="Times New Roman" w:hAnsi="Consolas" w:cs="Times New Roman"/>
@@ -2425,6 +2818,7 @@
         </w:rPr>
         <w:t>(</w:t>
       </w:r>
+      <w:proofErr w:type="gramEnd"/>
       <w:r>
         <w:rPr>
           <w:rFonts w:ascii="Consolas" w:eastAsia="Times New Roman" w:hAnsi="Consolas" w:cs="Times New Roman"/>
@@ -2524,6 +2918,7 @@
         </w:rPr>
         <w:t xml:space="preserve"> = (</w:t>
       </w:r>
+      <w:proofErr w:type="gramStart"/>
       <w:r>
         <w:rPr>
           <w:rFonts w:ascii="Consolas" w:eastAsia="Times New Roman" w:hAnsi="Consolas" w:cs="Times New Roman"/>
@@ -2548,6 +2943,7 @@
         </w:rPr>
         <w:t>(</w:t>
       </w:r>
+      <w:proofErr w:type="gramEnd"/>
       <w:r>
         <w:rPr>
           <w:rFonts w:ascii="Consolas" w:eastAsia="Times New Roman" w:hAnsi="Consolas" w:cs="Times New Roman"/>
@@ -2649,7 +3045,61 @@
           <w:sz w:val="28"/>
           <w:szCs w:val="28"/>
         </w:rPr>
-        <w:t>Nesse caso, o valor da variável será igual a oque foi escrito na barra do prompt. Lembrando que todo valor escrito dentro de um prompt será considerado uma string (conjunto de letras) mesmo sendo um number (conjunto de números). Ou seja, se quisermos criar outra variável que demonstre o resultado da soma de duas variáveis teremos que transformar essa string em um número, temos que usar o seguinte comando:</w:t>
+        <w:t xml:space="preserve">Nesse caso, o valor da variável será igual a oque foi escrito na barra do prompt. Lembrando que todo valor escrito dentro de um prompt será considerado uma </w:t>
+      </w:r>
+      <w:proofErr w:type="spellStart"/>
+      <w:r>
+        <w:rPr>
+          <w:rFonts w:ascii="Arial" w:hAnsi="Arial" w:cs="Arial"/>
+          <w:sz w:val="28"/>
+          <w:szCs w:val="28"/>
+        </w:rPr>
+        <w:t>string</w:t>
+      </w:r>
+      <w:proofErr w:type="spellEnd"/>
+      <w:r>
+        <w:rPr>
+          <w:rFonts w:ascii="Arial" w:hAnsi="Arial" w:cs="Arial"/>
+          <w:sz w:val="28"/>
+          <w:szCs w:val="28"/>
+        </w:rPr>
+        <w:t xml:space="preserve"> (conjunto de letras) mesmo sendo um </w:t>
+      </w:r>
+      <w:proofErr w:type="spellStart"/>
+      <w:r>
+        <w:rPr>
+          <w:rFonts w:ascii="Arial" w:hAnsi="Arial" w:cs="Arial"/>
+          <w:sz w:val="28"/>
+          <w:szCs w:val="28"/>
+        </w:rPr>
+        <w:t>number</w:t>
+      </w:r>
+      <w:proofErr w:type="spellEnd"/>
+      <w:r>
+        <w:rPr>
+          <w:rFonts w:ascii="Arial" w:hAnsi="Arial" w:cs="Arial"/>
+          <w:sz w:val="28"/>
+          <w:szCs w:val="28"/>
+        </w:rPr>
+        <w:t xml:space="preserve"> (conjunto de números). Ou seja, se quisermos criar outra variável que demonstre o resultado da soma de duas variáveis teremos que transformar essa </w:t>
+      </w:r>
+      <w:proofErr w:type="spellStart"/>
+      <w:r>
+        <w:rPr>
+          <w:rFonts w:ascii="Arial" w:hAnsi="Arial" w:cs="Arial"/>
+          <w:sz w:val="28"/>
+          <w:szCs w:val="28"/>
+        </w:rPr>
+        <w:t>string</w:t>
+      </w:r>
+      <w:proofErr w:type="spellEnd"/>
+      <w:r>
+        <w:rPr>
+          <w:rFonts w:ascii="Arial" w:hAnsi="Arial" w:cs="Arial"/>
+          <w:sz w:val="28"/>
+          <w:szCs w:val="28"/>
+        </w:rPr>
+        <w:t xml:space="preserve"> em um número, temos que usar o seguinte comando:</w:t>
       </w:r>
     </w:p>
     <w:p>
@@ -2777,6 +3227,7 @@
         </w:rPr>
         <w:t xml:space="preserve"> = </w:t>
       </w:r>
+      <w:proofErr w:type="spellStart"/>
       <w:r>
         <w:rPr>
           <w:rFonts w:ascii="Consolas" w:eastAsia="Times New Roman" w:hAnsi="Consolas" w:cs="Times New Roman"/>
@@ -2789,6 +3240,7 @@
         </w:rPr>
         <w:t>Number</w:t>
       </w:r>
+      <w:proofErr w:type="spellEnd"/>
       <w:r>
         <w:rPr>
           <w:rFonts w:ascii="Consolas" w:eastAsia="Times New Roman" w:hAnsi="Consolas" w:cs="Times New Roman"/>
@@ -2801,6 +3253,7 @@
         </w:rPr>
         <w:t xml:space="preserve"> (</w:t>
       </w:r>
+      <w:proofErr w:type="gramStart"/>
       <w:r>
         <w:rPr>
           <w:rFonts w:ascii="Consolas" w:eastAsia="Times New Roman" w:hAnsi="Consolas" w:cs="Times New Roman"/>
@@ -2825,6 +3278,7 @@
         </w:rPr>
         <w:t>(</w:t>
       </w:r>
+      <w:proofErr w:type="gramEnd"/>
       <w:r>
         <w:rPr>
           <w:rFonts w:ascii="Consolas" w:eastAsia="Times New Roman" w:hAnsi="Consolas" w:cs="Times New Roman"/>
@@ -2924,6 +3378,7 @@
         </w:rPr>
         <w:t xml:space="preserve"> = </w:t>
       </w:r>
+      <w:proofErr w:type="spellStart"/>
       <w:r>
         <w:rPr>
           <w:rFonts w:ascii="Consolas" w:eastAsia="Times New Roman" w:hAnsi="Consolas" w:cs="Times New Roman"/>
@@ -2936,6 +3391,7 @@
         </w:rPr>
         <w:t>Number</w:t>
       </w:r>
+      <w:proofErr w:type="spellEnd"/>
       <w:r>
         <w:rPr>
           <w:rFonts w:ascii="Consolas" w:eastAsia="Times New Roman" w:hAnsi="Consolas" w:cs="Times New Roman"/>
@@ -2948,6 +3404,7 @@
         </w:rPr>
         <w:t xml:space="preserve"> (</w:t>
       </w:r>
+      <w:proofErr w:type="gramStart"/>
       <w:r>
         <w:rPr>
           <w:rFonts w:ascii="Consolas" w:eastAsia="Times New Roman" w:hAnsi="Consolas" w:cs="Times New Roman"/>
@@ -2972,6 +3429,7 @@
         </w:rPr>
         <w:t>(</w:t>
       </w:r>
+      <w:proofErr w:type="gramEnd"/>
       <w:r>
         <w:rPr>
           <w:rFonts w:ascii="Consolas" w:eastAsia="Times New Roman" w:hAnsi="Consolas" w:cs="Times New Roman"/>
@@ -3201,6 +3659,7 @@
         </w:rPr>
         <w:t xml:space="preserve"> = </w:t>
       </w:r>
+      <w:proofErr w:type="spellStart"/>
       <w:r>
         <w:rPr>
           <w:rFonts w:ascii="Consolas" w:eastAsia="Times New Roman" w:hAnsi="Consolas" w:cs="Times New Roman"/>
@@ -3237,6 +3696,7 @@
         </w:rPr>
         <w:t>parseFloat</w:t>
       </w:r>
+      <w:proofErr w:type="spellEnd"/>
       <w:r>
         <w:rPr>
           <w:rFonts w:ascii="Consolas" w:eastAsia="Times New Roman" w:hAnsi="Consolas" w:cs="Times New Roman"/>
@@ -3249,6 +3709,7 @@
         </w:rPr>
         <w:t xml:space="preserve"> (</w:t>
       </w:r>
+      <w:proofErr w:type="gramStart"/>
       <w:r>
         <w:rPr>
           <w:rFonts w:ascii="Consolas" w:eastAsia="Times New Roman" w:hAnsi="Consolas" w:cs="Times New Roman"/>
@@ -3273,6 +3734,7 @@
         </w:rPr>
         <w:t>(</w:t>
       </w:r>
+      <w:proofErr w:type="gramEnd"/>
       <w:r>
         <w:rPr>
           <w:rFonts w:ascii="Consolas" w:eastAsia="Times New Roman" w:hAnsi="Consolas" w:cs="Times New Roman"/>
@@ -3372,6 +3834,7 @@
         </w:rPr>
         <w:t xml:space="preserve"> = </w:t>
       </w:r>
+      <w:proofErr w:type="spellStart"/>
       <w:r>
         <w:rPr>
           <w:rFonts w:ascii="Consolas" w:eastAsia="Times New Roman" w:hAnsi="Consolas" w:cs="Times New Roman"/>
@@ -3384,6 +3847,7 @@
         </w:rPr>
         <w:t>Number</w:t>
       </w:r>
+      <w:proofErr w:type="spellEnd"/>
       <w:r>
         <w:rPr>
           <w:rFonts w:ascii="Consolas" w:eastAsia="Times New Roman" w:hAnsi="Consolas" w:cs="Times New Roman"/>
@@ -3396,6 +3860,7 @@
         </w:rPr>
         <w:t xml:space="preserve"> (</w:t>
       </w:r>
+      <w:proofErr w:type="gramStart"/>
       <w:r>
         <w:rPr>
           <w:rFonts w:ascii="Consolas" w:eastAsia="Times New Roman" w:hAnsi="Consolas" w:cs="Times New Roman"/>
@@ -3420,6 +3885,7 @@
         </w:rPr>
         <w:t>(</w:t>
       </w:r>
+      <w:proofErr w:type="gramEnd"/>
       <w:r>
         <w:rPr>
           <w:rFonts w:ascii="Consolas" w:eastAsia="Times New Roman" w:hAnsi="Consolas" w:cs="Times New Roman"/>
@@ -3666,7 +4132,25 @@
           <w:sz w:val="28"/>
           <w:szCs w:val="28"/>
         </w:rPr>
-        <w:t>Voltando a usar outro comando apreendido anteriormente (alert) podemos juntar algumas variáveis nessa mensagem usando o + que serve para concatenação</w:t>
+        <w:t>Voltando a usar outro comando apreendido anteriormente (</w:t>
+      </w:r>
+      <w:proofErr w:type="spellStart"/>
+      <w:r>
+        <w:rPr>
+          <w:rFonts w:ascii="Arial" w:hAnsi="Arial" w:cs="Arial"/>
+          <w:sz w:val="28"/>
+          <w:szCs w:val="28"/>
+        </w:rPr>
+        <w:t>alert</w:t>
+      </w:r>
+      <w:proofErr w:type="spellEnd"/>
+      <w:r>
+        <w:rPr>
+          <w:rFonts w:ascii="Arial" w:hAnsi="Arial" w:cs="Arial"/>
+          <w:sz w:val="28"/>
+          <w:szCs w:val="28"/>
+        </w:rPr>
+        <w:t>) podemos juntar algumas variáveis nessa mensagem usando o + que serve para concatenação</w:t>
       </w:r>
       <w:r>
         <w:rPr>
@@ -3802,6 +4286,7 @@
         </w:rPr>
         <w:t xml:space="preserve"> = </w:t>
       </w:r>
+      <w:proofErr w:type="gramStart"/>
       <w:r>
         <w:rPr>
           <w:rFonts w:ascii="Consolas" w:eastAsia="Times New Roman" w:hAnsi="Consolas" w:cs="Times New Roman"/>
@@ -3826,6 +4311,7 @@
         </w:rPr>
         <w:t>(</w:t>
       </w:r>
+      <w:proofErr w:type="gramEnd"/>
       <w:r>
         <w:rPr>
           <w:rFonts w:ascii="Consolas" w:eastAsia="Times New Roman" w:hAnsi="Consolas" w:cs="Times New Roman"/>
@@ -3877,6 +4363,8 @@
         </w:rPr>
         <w:t xml:space="preserve">        </w:t>
       </w:r>
+      <w:proofErr w:type="spellStart"/>
+      <w:proofErr w:type="gramStart"/>
       <w:r>
         <w:rPr>
           <w:rFonts w:ascii="Consolas" w:eastAsia="Times New Roman" w:hAnsi="Consolas" w:cs="Times New Roman"/>
@@ -3889,6 +4377,7 @@
         </w:rPr>
         <w:t>alert</w:t>
       </w:r>
+      <w:proofErr w:type="spellEnd"/>
       <w:r>
         <w:rPr>
           <w:rFonts w:ascii="Consolas" w:eastAsia="Times New Roman" w:hAnsi="Consolas" w:cs="Times New Roman"/>
@@ -3901,6 +4390,7 @@
         </w:rPr>
         <w:t>(</w:t>
       </w:r>
+      <w:proofErr w:type="gramEnd"/>
       <w:r>
         <w:rPr>
           <w:rFonts w:ascii="Consolas" w:eastAsia="Times New Roman" w:hAnsi="Consolas" w:cs="Times New Roman"/>
@@ -4050,7 +4540,25 @@
           <w:sz w:val="28"/>
           <w:szCs w:val="28"/>
         </w:rPr>
-        <w:t>Lembrando que toda string precisa estar entre aspas simples (‘’), aspas compostas (</w:t>
+        <w:t xml:space="preserve">Lembrando que toda </w:t>
+      </w:r>
+      <w:proofErr w:type="spellStart"/>
+      <w:r>
+        <w:rPr>
+          <w:rFonts w:ascii="Arial" w:hAnsi="Arial" w:cs="Arial"/>
+          <w:sz w:val="28"/>
+          <w:szCs w:val="28"/>
+        </w:rPr>
+        <w:t>string</w:t>
+      </w:r>
+      <w:proofErr w:type="spellEnd"/>
+      <w:r>
+        <w:rPr>
+          <w:rFonts w:ascii="Arial" w:hAnsi="Arial" w:cs="Arial"/>
+          <w:sz w:val="28"/>
+          <w:szCs w:val="28"/>
+        </w:rPr>
+        <w:t xml:space="preserve"> precisa estar entre aspas simples (‘’), aspas compostas (</w:t>
       </w:r>
       <w:r>
         <w:rPr>
@@ -4101,7 +4609,7 @@
           <w:sz w:val="28"/>
           <w:szCs w:val="28"/>
         </w:rPr>
-        <w:t xml:space="preserve"> e usando </w:t>
+        <w:t xml:space="preserve"> e </w:t>
       </w:r>
       <w:r>
         <w:rPr>
@@ -4110,7 +4618,25 @@
           <w:szCs w:val="28"/>
         </w:rPr>
         <w:lastRenderedPageBreak/>
-        <w:t>o placeholder ${x</w:t>
+        <w:t xml:space="preserve">usando o </w:t>
+      </w:r>
+      <w:proofErr w:type="spellStart"/>
+      <w:r>
+        <w:rPr>
+          <w:rFonts w:ascii="Arial" w:hAnsi="Arial" w:cs="Arial"/>
+          <w:sz w:val="28"/>
+          <w:szCs w:val="28"/>
+        </w:rPr>
+        <w:t>placeholder</w:t>
+      </w:r>
+      <w:proofErr w:type="spellEnd"/>
+      <w:r>
+        <w:rPr>
+          <w:rFonts w:ascii="Arial" w:hAnsi="Arial" w:cs="Arial"/>
+          <w:sz w:val="28"/>
+          <w:szCs w:val="28"/>
+        </w:rPr>
+        <w:t xml:space="preserve"> ${x</w:t>
       </w:r>
       <w:r>
         <w:rPr>
@@ -4254,6 +4780,7 @@
         </w:rPr>
         <w:t xml:space="preserve"> = </w:t>
       </w:r>
+      <w:proofErr w:type="spellStart"/>
       <w:r>
         <w:rPr>
           <w:rFonts w:ascii="Consolas" w:eastAsia="Times New Roman" w:hAnsi="Consolas" w:cs="Times New Roman"/>
@@ -4290,6 +4817,7 @@
         </w:rPr>
         <w:t>parseFloat</w:t>
       </w:r>
+      <w:proofErr w:type="spellEnd"/>
       <w:r>
         <w:rPr>
           <w:rFonts w:ascii="Consolas" w:eastAsia="Times New Roman" w:hAnsi="Consolas" w:cs="Times New Roman"/>
@@ -4302,6 +4830,7 @@
         </w:rPr>
         <w:t xml:space="preserve"> (</w:t>
       </w:r>
+      <w:proofErr w:type="gramStart"/>
       <w:r>
         <w:rPr>
           <w:rFonts w:ascii="Consolas" w:eastAsia="Times New Roman" w:hAnsi="Consolas" w:cs="Times New Roman"/>
@@ -4326,6 +4855,7 @@
         </w:rPr>
         <w:t>(</w:t>
       </w:r>
+      <w:proofErr w:type="gramEnd"/>
       <w:r>
         <w:rPr>
           <w:rFonts w:ascii="Consolas" w:eastAsia="Times New Roman" w:hAnsi="Consolas" w:cs="Times New Roman"/>
@@ -4425,6 +4955,7 @@
         </w:rPr>
         <w:t xml:space="preserve"> = </w:t>
       </w:r>
+      <w:proofErr w:type="spellStart"/>
       <w:r>
         <w:rPr>
           <w:rFonts w:ascii="Consolas" w:eastAsia="Times New Roman" w:hAnsi="Consolas" w:cs="Times New Roman"/>
@@ -4437,6 +4968,7 @@
         </w:rPr>
         <w:t>Number</w:t>
       </w:r>
+      <w:proofErr w:type="spellEnd"/>
       <w:r>
         <w:rPr>
           <w:rFonts w:ascii="Consolas" w:eastAsia="Times New Roman" w:hAnsi="Consolas" w:cs="Times New Roman"/>
@@ -4449,6 +4981,7 @@
         </w:rPr>
         <w:t xml:space="preserve"> (</w:t>
       </w:r>
+      <w:proofErr w:type="gramStart"/>
       <w:r>
         <w:rPr>
           <w:rFonts w:ascii="Consolas" w:eastAsia="Times New Roman" w:hAnsi="Consolas" w:cs="Times New Roman"/>
@@ -4473,6 +5006,7 @@
         </w:rPr>
         <w:t>(</w:t>
       </w:r>
+      <w:proofErr w:type="gramEnd"/>
       <w:r>
         <w:rPr>
           <w:rFonts w:ascii="Consolas" w:eastAsia="Times New Roman" w:hAnsi="Consolas" w:cs="Times New Roman"/>
@@ -4635,6 +5169,8 @@
         </w:rPr>
         <w:t xml:space="preserve">        </w:t>
       </w:r>
+      <w:proofErr w:type="spellStart"/>
+      <w:proofErr w:type="gramStart"/>
       <w:r>
         <w:rPr>
           <w:rFonts w:ascii="Consolas" w:eastAsia="Times New Roman" w:hAnsi="Consolas" w:cs="Times New Roman"/>
@@ -4647,6 +5183,7 @@
         </w:rPr>
         <w:t>alert</w:t>
       </w:r>
+      <w:proofErr w:type="spellEnd"/>
       <w:r>
         <w:rPr>
           <w:rFonts w:ascii="Consolas" w:eastAsia="Times New Roman" w:hAnsi="Consolas" w:cs="Times New Roman"/>
@@ -4659,6 +5196,7 @@
         </w:rPr>
         <w:t>(</w:t>
       </w:r>
+      <w:proofErr w:type="gramEnd"/>
       <w:r>
         <w:rPr>
           <w:rFonts w:ascii="Consolas" w:eastAsia="Times New Roman" w:hAnsi="Consolas" w:cs="Times New Roman"/>
@@ -4904,7 +5442,25 @@
           <w:sz w:val="28"/>
           <w:szCs w:val="28"/>
         </w:rPr>
-        <w:t>Sendo assim a mensagem exibida no alert terá todas as informações obtidas pelas variáveis.</w:t>
+        <w:t xml:space="preserve">Sendo assim a mensagem exibida no </w:t>
+      </w:r>
+      <w:proofErr w:type="spellStart"/>
+      <w:r>
+        <w:rPr>
+          <w:rFonts w:ascii="Arial" w:hAnsi="Arial" w:cs="Arial"/>
+          <w:sz w:val="28"/>
+          <w:szCs w:val="28"/>
+        </w:rPr>
+        <w:t>alert</w:t>
+      </w:r>
+      <w:proofErr w:type="spellEnd"/>
+      <w:r>
+        <w:rPr>
+          <w:rFonts w:ascii="Arial" w:hAnsi="Arial" w:cs="Arial"/>
+          <w:sz w:val="28"/>
+          <w:szCs w:val="28"/>
+        </w:rPr>
+        <w:t xml:space="preserve"> terá todas as informações obtidas pelas variáveis.</w:t>
       </w:r>
     </w:p>
     <w:p>
@@ -4928,6 +5484,7 @@
           <w:szCs w:val="32"/>
         </w:rPr>
       </w:pPr>
+      <w:proofErr w:type="spellStart"/>
       <w:r>
         <w:rPr>
           <w:rFonts w:ascii="Arial" w:hAnsi="Arial" w:cs="Arial"/>
@@ -4938,6 +5495,7 @@
         </w:rPr>
         <w:t>DataTypes</w:t>
       </w:r>
+      <w:proofErr w:type="spellEnd"/>
     </w:p>
     <w:tbl>
       <w:tblPr>
@@ -4962,14 +5520,168 @@
                 <w:szCs w:val="28"/>
               </w:rPr>
             </w:pPr>
+            <w:proofErr w:type="spellStart"/>
             <w:r>
               <w:rPr>
                 <w:rFonts w:ascii="Arial" w:hAnsi="Arial" w:cs="Arial"/>
                 <w:sz w:val="28"/>
                 <w:szCs w:val="28"/>
               </w:rPr>
-              <w:t>Number (infinity, NaN)</w:t>
+              <w:t>Number</w:t>
             </w:r>
+            <w:proofErr w:type="spellEnd"/>
+            <w:r>
+              <w:rPr>
+                <w:rFonts w:ascii="Arial" w:hAnsi="Arial" w:cs="Arial"/>
+                <w:sz w:val="28"/>
+                <w:szCs w:val="28"/>
+              </w:rPr>
+              <w:t xml:space="preserve"> (</w:t>
+            </w:r>
+            <w:proofErr w:type="spellStart"/>
+            <w:r>
+              <w:rPr>
+                <w:rFonts w:ascii="Arial" w:hAnsi="Arial" w:cs="Arial"/>
+                <w:sz w:val="28"/>
+                <w:szCs w:val="28"/>
+              </w:rPr>
+              <w:t>infinity</w:t>
+            </w:r>
+            <w:proofErr w:type="spellEnd"/>
+            <w:r>
+              <w:rPr>
+                <w:rFonts w:ascii="Arial" w:hAnsi="Arial" w:cs="Arial"/>
+                <w:sz w:val="28"/>
+                <w:szCs w:val="28"/>
+              </w:rPr>
+              <w:t xml:space="preserve">, </w:t>
+            </w:r>
+            <w:proofErr w:type="spellStart"/>
+            <w:r>
+              <w:rPr>
+                <w:rFonts w:ascii="Arial" w:hAnsi="Arial" w:cs="Arial"/>
+                <w:sz w:val="28"/>
+                <w:szCs w:val="28"/>
+              </w:rPr>
+              <w:t>NaN</w:t>
+            </w:r>
+            <w:proofErr w:type="spellEnd"/>
+            <w:r>
+              <w:rPr>
+                <w:rFonts w:ascii="Arial" w:hAnsi="Arial" w:cs="Arial"/>
+                <w:sz w:val="28"/>
+                <w:szCs w:val="28"/>
+              </w:rPr>
+              <w:t>)</w:t>
+            </w:r>
+          </w:p>
+        </w:tc>
+      </w:tr>
+      <w:tr>
+        <w:tc>
+          <w:tcPr>
+            <w:tcW w:w="8494" w:type="dxa"/>
+          </w:tcPr>
+          <w:p>
+            <w:pPr>
+              <w:jc w:val="center"/>
+              <w:rPr>
+                <w:rFonts w:ascii="Arial" w:hAnsi="Arial" w:cs="Arial"/>
+                <w:sz w:val="28"/>
+                <w:szCs w:val="28"/>
+              </w:rPr>
+            </w:pPr>
+            <w:proofErr w:type="spellStart"/>
+            <w:r>
+              <w:rPr>
+                <w:rFonts w:ascii="Arial" w:hAnsi="Arial" w:cs="Arial"/>
+                <w:sz w:val="28"/>
+                <w:szCs w:val="28"/>
+              </w:rPr>
+              <w:t>String</w:t>
+            </w:r>
+            <w:proofErr w:type="spellEnd"/>
+          </w:p>
+        </w:tc>
+      </w:tr>
+      <w:tr>
+        <w:tc>
+          <w:tcPr>
+            <w:tcW w:w="8494" w:type="dxa"/>
+          </w:tcPr>
+          <w:p>
+            <w:pPr>
+              <w:jc w:val="center"/>
+              <w:rPr>
+                <w:rFonts w:ascii="Arial" w:hAnsi="Arial" w:cs="Arial"/>
+                <w:sz w:val="28"/>
+                <w:szCs w:val="28"/>
+              </w:rPr>
+            </w:pPr>
+            <w:proofErr w:type="spellStart"/>
+            <w:r>
+              <w:rPr>
+                <w:rFonts w:ascii="Arial" w:hAnsi="Arial" w:cs="Arial"/>
+                <w:sz w:val="28"/>
+                <w:szCs w:val="28"/>
+              </w:rPr>
+              <w:t>Boolean</w:t>
+            </w:r>
+            <w:proofErr w:type="spellEnd"/>
+          </w:p>
+        </w:tc>
+      </w:tr>
+      <w:tr>
+        <w:tc>
+          <w:tcPr>
+            <w:tcW w:w="8494" w:type="dxa"/>
+          </w:tcPr>
+          <w:p>
+            <w:pPr>
+              <w:jc w:val="center"/>
+              <w:rPr>
+                <w:rFonts w:ascii="Arial" w:hAnsi="Arial" w:cs="Arial"/>
+                <w:sz w:val="28"/>
+                <w:szCs w:val="28"/>
+              </w:rPr>
+            </w:pPr>
+            <w:proofErr w:type="spellStart"/>
+            <w:r>
+              <w:rPr>
+                <w:rFonts w:ascii="Arial" w:hAnsi="Arial" w:cs="Arial"/>
+                <w:sz w:val="28"/>
+                <w:szCs w:val="28"/>
+              </w:rPr>
+              <w:t>null</w:t>
+            </w:r>
+            <w:proofErr w:type="spellEnd"/>
+          </w:p>
+        </w:tc>
+      </w:tr>
+      <w:tr>
+        <w:tc>
+          <w:tcPr>
+            <w:tcW w:w="8494" w:type="dxa"/>
+          </w:tcPr>
+          <w:p>
+            <w:pPr>
+              <w:jc w:val="center"/>
+              <w:rPr>
+                <w:rFonts w:ascii="Arial" w:hAnsi="Arial" w:cs="Arial"/>
+                <w:sz w:val="28"/>
+                <w:szCs w:val="28"/>
+              </w:rPr>
+            </w:pPr>
+            <w:proofErr w:type="spellStart"/>
+            <w:r>
+              <w:rPr>
+                <w:rFonts w:ascii="Arial" w:hAnsi="Arial" w:cs="Arial"/>
+                <w:sz w:val="28"/>
+                <w:szCs w:val="28"/>
+              </w:rPr>
+              <w:t>Undefinid</w:t>
+            </w:r>
+            <w:proofErr w:type="spellEnd"/>
           </w:p>
         </w:tc>
       </w:tr>
@@ -4993,7 +5705,25 @@
                 <w:sz w:val="28"/>
                 <w:szCs w:val="28"/>
               </w:rPr>
-              <w:t>String</w:t>
+              <w:t>Object (</w:t>
+            </w:r>
+            <w:proofErr w:type="spellStart"/>
+            <w:r>
+              <w:rPr>
+                <w:rFonts w:ascii="Arial" w:hAnsi="Arial" w:cs="Arial"/>
+                <w:sz w:val="28"/>
+                <w:szCs w:val="28"/>
+              </w:rPr>
+              <w:t>array</w:t>
+            </w:r>
+            <w:proofErr w:type="spellEnd"/>
+            <w:r>
+              <w:rPr>
+                <w:rFonts w:ascii="Arial" w:hAnsi="Arial" w:cs="Arial"/>
+                <w:sz w:val="28"/>
+                <w:szCs w:val="28"/>
+              </w:rPr>
+              <w:t>)</w:t>
             </w:r>
           </w:p>
         </w:tc>
@@ -5012,106 +5742,7 @@
                 <w:szCs w:val="28"/>
               </w:rPr>
             </w:pPr>
-            <w:r>
-              <w:rPr>
-                <w:rFonts w:ascii="Arial" w:hAnsi="Arial" w:cs="Arial"/>
-                <w:sz w:val="28"/>
-                <w:szCs w:val="28"/>
-              </w:rPr>
-              <w:t>Boolean</w:t>
-            </w:r>
-          </w:p>
-        </w:tc>
-      </w:tr>
-      <w:tr>
-        <w:tc>
-          <w:tcPr>
-            <w:tcW w:w="8494" w:type="dxa"/>
-          </w:tcPr>
-          <w:p>
-            <w:pPr>
-              <w:jc w:val="center"/>
-              <w:rPr>
-                <w:rFonts w:ascii="Arial" w:hAnsi="Arial" w:cs="Arial"/>
-                <w:sz w:val="28"/>
-                <w:szCs w:val="28"/>
-              </w:rPr>
-            </w:pPr>
-            <w:r>
-              <w:rPr>
-                <w:rFonts w:ascii="Arial" w:hAnsi="Arial" w:cs="Arial"/>
-                <w:sz w:val="28"/>
-                <w:szCs w:val="28"/>
-              </w:rPr>
-              <w:t>null</w:t>
-            </w:r>
-          </w:p>
-        </w:tc>
-      </w:tr>
-      <w:tr>
-        <w:tc>
-          <w:tcPr>
-            <w:tcW w:w="8494" w:type="dxa"/>
-          </w:tcPr>
-          <w:p>
-            <w:pPr>
-              <w:jc w:val="center"/>
-              <w:rPr>
-                <w:rFonts w:ascii="Arial" w:hAnsi="Arial" w:cs="Arial"/>
-                <w:sz w:val="28"/>
-                <w:szCs w:val="28"/>
-              </w:rPr>
-            </w:pPr>
-            <w:r>
-              <w:rPr>
-                <w:rFonts w:ascii="Arial" w:hAnsi="Arial" w:cs="Arial"/>
-                <w:sz w:val="28"/>
-                <w:szCs w:val="28"/>
-              </w:rPr>
-              <w:t>Undefinid</w:t>
-            </w:r>
-          </w:p>
-        </w:tc>
-      </w:tr>
-      <w:tr>
-        <w:tc>
-          <w:tcPr>
-            <w:tcW w:w="8494" w:type="dxa"/>
-          </w:tcPr>
-          <w:p>
-            <w:pPr>
-              <w:jc w:val="center"/>
-              <w:rPr>
-                <w:rFonts w:ascii="Arial" w:hAnsi="Arial" w:cs="Arial"/>
-                <w:sz w:val="28"/>
-                <w:szCs w:val="28"/>
-              </w:rPr>
-            </w:pPr>
-            <w:r>
-              <w:rPr>
-                <w:rFonts w:ascii="Arial" w:hAnsi="Arial" w:cs="Arial"/>
-                <w:sz w:val="28"/>
-                <w:szCs w:val="28"/>
-              </w:rPr>
-              <w:t>Object (array)</w:t>
-            </w:r>
-          </w:p>
-        </w:tc>
-      </w:tr>
-      <w:tr>
-        <w:tc>
-          <w:tcPr>
-            <w:tcW w:w="8494" w:type="dxa"/>
-          </w:tcPr>
-          <w:p>
-            <w:pPr>
-              <w:jc w:val="center"/>
-              <w:rPr>
-                <w:rFonts w:ascii="Arial" w:hAnsi="Arial" w:cs="Arial"/>
-                <w:sz w:val="28"/>
-                <w:szCs w:val="28"/>
-              </w:rPr>
-            </w:pPr>
+            <w:proofErr w:type="spellStart"/>
             <w:r>
               <w:rPr>
                 <w:rFonts w:ascii="Arial" w:hAnsi="Arial" w:cs="Arial"/>
@@ -5120,6 +5751,7 @@
               </w:rPr>
               <w:t>Function</w:t>
             </w:r>
+            <w:proofErr w:type="spellEnd"/>
           </w:p>
         </w:tc>
       </w:tr>
@@ -5577,6 +6209,7 @@
         </w:rPr>
         <w:t xml:space="preserve"> (</w:t>
       </w:r>
+      <w:proofErr w:type="spellStart"/>
       <w:r>
         <w:rPr>
           <w:rFonts w:ascii="Arial" w:hAnsi="Arial" w:cs="Arial"/>
@@ -5587,6 +6220,7 @@
         </w:rPr>
         <w:t>auto-atribuições</w:t>
       </w:r>
+      <w:proofErr w:type="spellEnd"/>
       <w:r>
         <w:rPr>
           <w:rFonts w:ascii="Arial" w:hAnsi="Arial" w:cs="Arial"/>
@@ -5609,7 +6243,25 @@
           <w:sz w:val="28"/>
           <w:szCs w:val="28"/>
         </w:rPr>
-        <w:t xml:space="preserve"> Vale lembrar que a ordem usada para calcular com esses operários e padrão a da matemática ensinada em sala de aula. Primeiro oque está dentro de parênteses (x) depois, multiplicação ou divisão e só então resolvemos adição ou subtração. Exemplo:</w:t>
+        <w:t xml:space="preserve"> Vale lembrar que a ordem usada para calcular com esses operários e padrão a da matemática ensinada em sala de aula. Primeiro </w:t>
+      </w:r>
+      <w:proofErr w:type="spellStart"/>
+      <w:r>
+        <w:rPr>
+          <w:rFonts w:ascii="Arial" w:hAnsi="Arial" w:cs="Arial"/>
+          <w:sz w:val="28"/>
+          <w:szCs w:val="28"/>
+        </w:rPr>
+        <w:t>oque</w:t>
+      </w:r>
+      <w:proofErr w:type="spellEnd"/>
+      <w:r>
+        <w:rPr>
+          <w:rFonts w:ascii="Arial" w:hAnsi="Arial" w:cs="Arial"/>
+          <w:sz w:val="28"/>
+          <w:szCs w:val="28"/>
+        </w:rPr>
+        <w:t xml:space="preserve"> está dentro de parênteses (x) depois, multiplicação ou divisão e só então resolvemos adição ou subtração. Exemplo:</w:t>
       </w:r>
     </w:p>
     <w:p>
@@ -5811,7 +6463,6 @@
           <w:sz w:val="28"/>
           <w:szCs w:val="28"/>
         </w:rPr>
-        <w:lastRenderedPageBreak/>
         <w:t xml:space="preserve">Relacionais </w:t>
       </w:r>
     </w:p>
@@ -5932,31 +6583,77 @@
           <w:szCs w:val="28"/>
         </w:rPr>
       </w:pPr>
-      <w:r>
-        <w:rPr>
-          <w:rFonts w:ascii="Arial" w:hAnsi="Arial" w:cs="Arial"/>
-          <w:sz w:val="28"/>
-          <w:szCs w:val="28"/>
-        </w:rPr>
-        <w:t>(!=) Mostra que o número da esquerda e diferente do número da direita.</w:t>
-      </w:r>
-    </w:p>
-    <w:p>
-      <w:pPr>
-        <w:jc w:val="both"/>
-        <w:rPr>
-          <w:rFonts w:ascii="Arial" w:hAnsi="Arial" w:cs="Arial"/>
-          <w:sz w:val="28"/>
-          <w:szCs w:val="28"/>
-        </w:rPr>
-      </w:pPr>
-      <w:r>
-        <w:rPr>
-          <w:rFonts w:ascii="Arial" w:hAnsi="Arial" w:cs="Arial"/>
-          <w:sz w:val="28"/>
-          <w:szCs w:val="28"/>
-        </w:rPr>
-        <w:t>Lembrando que essas relações podem ser tanto falsas (false) quanto verdadeiras (true), vejamos alguns testes no NodeJS:</w:t>
+      <w:proofErr w:type="gramStart"/>
+      <w:r>
+        <w:rPr>
+          <w:rFonts w:ascii="Arial" w:hAnsi="Arial" w:cs="Arial"/>
+          <w:sz w:val="28"/>
+          <w:szCs w:val="28"/>
+        </w:rPr>
+        <w:t>(!=</w:t>
+      </w:r>
+      <w:proofErr w:type="gramEnd"/>
+      <w:r>
+        <w:rPr>
+          <w:rFonts w:ascii="Arial" w:hAnsi="Arial" w:cs="Arial"/>
+          <w:sz w:val="28"/>
+          <w:szCs w:val="28"/>
+        </w:rPr>
+        <w:t>) Mostra que o número da esquerda e diferente do número da direita.</w:t>
+      </w:r>
+    </w:p>
+    <w:p>
+      <w:pPr>
+        <w:jc w:val="both"/>
+        <w:rPr>
+          <w:rFonts w:ascii="Arial" w:hAnsi="Arial" w:cs="Arial"/>
+          <w:sz w:val="28"/>
+          <w:szCs w:val="28"/>
+        </w:rPr>
+      </w:pPr>
+      <w:r>
+        <w:rPr>
+          <w:rFonts w:ascii="Arial" w:hAnsi="Arial" w:cs="Arial"/>
+          <w:sz w:val="28"/>
+          <w:szCs w:val="28"/>
+        </w:rPr>
+        <w:t>Lembrando que essas relações podem ser tanto falsas (false) quanto verdadeiras (</w:t>
+      </w:r>
+      <w:proofErr w:type="spellStart"/>
+      <w:r>
+        <w:rPr>
+          <w:rFonts w:ascii="Arial" w:hAnsi="Arial" w:cs="Arial"/>
+          <w:sz w:val="28"/>
+          <w:szCs w:val="28"/>
+        </w:rPr>
+        <w:t>true</w:t>
+      </w:r>
+      <w:proofErr w:type="spellEnd"/>
+      <w:r>
+        <w:rPr>
+          <w:rFonts w:ascii="Arial" w:hAnsi="Arial" w:cs="Arial"/>
+          <w:sz w:val="28"/>
+          <w:szCs w:val="28"/>
+        </w:rPr>
+        <w:t xml:space="preserve">), vejamos alguns testes no </w:t>
+      </w:r>
+      <w:proofErr w:type="spellStart"/>
+      <w:r>
+        <w:rPr>
+          <w:rFonts w:ascii="Arial" w:hAnsi="Arial" w:cs="Arial"/>
+          <w:sz w:val="28"/>
+          <w:szCs w:val="28"/>
+        </w:rPr>
+        <w:t>NodeJS</w:t>
+      </w:r>
+      <w:proofErr w:type="spellEnd"/>
+      <w:r>
+        <w:rPr>
+          <w:rFonts w:ascii="Arial" w:hAnsi="Arial" w:cs="Arial"/>
+          <w:sz w:val="28"/>
+          <w:szCs w:val="28"/>
+        </w:rPr>
+        <w:t>:</w:t>
       </w:r>
     </w:p>
     <w:p>
@@ -6059,7 +6756,43 @@
           <w:sz w:val="28"/>
           <w:szCs w:val="28"/>
         </w:rPr>
-        <w:t>Precisamos dos operários de igualdade porque mesmo comparando uma string com um número o Javascript demonstra sendo verdadeiro, já que eles são idênticos, porém existe uma forma de reverter essa situação usando o operário (===), para entender melhor veja no exemplo a seguir feito o NodeJS:</w:t>
+        <w:t xml:space="preserve">Precisamos dos operários de igualdade porque mesmo comparando uma </w:t>
+      </w:r>
+      <w:proofErr w:type="spellStart"/>
+      <w:r>
+        <w:rPr>
+          <w:rFonts w:ascii="Arial" w:hAnsi="Arial" w:cs="Arial"/>
+          <w:sz w:val="28"/>
+          <w:szCs w:val="28"/>
+        </w:rPr>
+        <w:t>string</w:t>
+      </w:r>
+      <w:proofErr w:type="spellEnd"/>
+      <w:r>
+        <w:rPr>
+          <w:rFonts w:ascii="Arial" w:hAnsi="Arial" w:cs="Arial"/>
+          <w:sz w:val="28"/>
+          <w:szCs w:val="28"/>
+        </w:rPr>
+        <w:t xml:space="preserve"> com um número o Javascript demonstra sendo verdadeiro, já que eles são idênticos, porém existe uma forma de reverter essa situação usando o operário (===), para entender melhor veja no exemplo a seguir feito o </w:t>
+      </w:r>
+      <w:proofErr w:type="spellStart"/>
+      <w:r>
+        <w:rPr>
+          <w:rFonts w:ascii="Arial" w:hAnsi="Arial" w:cs="Arial"/>
+          <w:sz w:val="28"/>
+          <w:szCs w:val="28"/>
+        </w:rPr>
+        <w:t>NodeJS</w:t>
+      </w:r>
+      <w:proofErr w:type="spellEnd"/>
+      <w:r>
+        <w:rPr>
+          <w:rFonts w:ascii="Arial" w:hAnsi="Arial" w:cs="Arial"/>
+          <w:sz w:val="28"/>
+          <w:szCs w:val="28"/>
+        </w:rPr>
+        <w:t>:</w:t>
       </w:r>
     </w:p>
     <w:p>
@@ -6078,6 +6811,7 @@
           <w:sz w:val="28"/>
           <w:szCs w:val="28"/>
         </w:rPr>
+        <w:lastRenderedPageBreak/>
         <w:drawing>
           <wp:inline distT="0" distB="0" distL="0" distR="0" wp14:anchorId="411E3EB5" wp14:editId="2AE8397A">
             <wp:extent cx="5400040" cy="1310640"/>
@@ -6130,16 +6864,43 @@
           <w:sz w:val="28"/>
           <w:szCs w:val="28"/>
         </w:rPr>
-        <w:t xml:space="preserve">Vejamos que na variável n1 foi atribuído um valor do tipo number, já na variável n2 atribuímos o mesmo valor só que do tipo string, porém </w:t>
-      </w:r>
-      <w:r>
-        <w:rPr>
-          <w:rFonts w:ascii="Arial" w:hAnsi="Arial" w:cs="Arial"/>
-          <w:sz w:val="28"/>
-          <w:szCs w:val="28"/>
-        </w:rPr>
-        <w:lastRenderedPageBreak/>
-        <w:t>quando usamos == para ver se elas são iguais o Javascript confirma porque são idênticas e depois quando usamos === para confirmar sua identidade o Javascript reconhece que existe uma diferença e fala que a relação é falsa.</w:t>
+        <w:t xml:space="preserve">Vejamos que na variável n1 foi atribuído um valor do tipo </w:t>
+      </w:r>
+      <w:proofErr w:type="spellStart"/>
+      <w:r>
+        <w:rPr>
+          <w:rFonts w:ascii="Arial" w:hAnsi="Arial" w:cs="Arial"/>
+          <w:sz w:val="28"/>
+          <w:szCs w:val="28"/>
+        </w:rPr>
+        <w:t>number</w:t>
+      </w:r>
+      <w:proofErr w:type="spellEnd"/>
+      <w:r>
+        <w:rPr>
+          <w:rFonts w:ascii="Arial" w:hAnsi="Arial" w:cs="Arial"/>
+          <w:sz w:val="28"/>
+          <w:szCs w:val="28"/>
+        </w:rPr>
+        <w:t xml:space="preserve">, já na variável n2 atribuímos o mesmo valor só que do tipo </w:t>
+      </w:r>
+      <w:proofErr w:type="spellStart"/>
+      <w:r>
+        <w:rPr>
+          <w:rFonts w:ascii="Arial" w:hAnsi="Arial" w:cs="Arial"/>
+          <w:sz w:val="28"/>
+          <w:szCs w:val="28"/>
+        </w:rPr>
+        <w:t>string</w:t>
+      </w:r>
+      <w:proofErr w:type="spellEnd"/>
+      <w:r>
+        <w:rPr>
+          <w:rFonts w:ascii="Arial" w:hAnsi="Arial" w:cs="Arial"/>
+          <w:sz w:val="28"/>
+          <w:szCs w:val="28"/>
+        </w:rPr>
+        <w:t>, porém quando usamos == para ver se elas são iguais o Javascript confirma porque são idênticas e depois quando usamos === para confirmar sua identidade o Javascript reconhece que existe uma diferença e fala que a relação é falsa.</w:t>
       </w:r>
     </w:p>
     <w:p>
@@ -6405,6 +7166,7 @@
           <w:sz w:val="28"/>
           <w:szCs w:val="28"/>
         </w:rPr>
+        <w:lastRenderedPageBreak/>
         <w:drawing>
           <wp:inline distT="0" distB="0" distL="0" distR="0" wp14:anchorId="53248170" wp14:editId="1E9DA697">
             <wp:extent cx="5400040" cy="914400"/>
@@ -6457,7 +7219,25 @@
           <w:sz w:val="28"/>
           <w:szCs w:val="28"/>
         </w:rPr>
-        <w:t>Ou seja, a primeira casa depois do ? é a resposta caso a relação seja verdadeira, já o segundo é a resposta caso a relação seja falsa.</w:t>
+        <w:t xml:space="preserve">Ou seja, a primeira casa depois </w:t>
+      </w:r>
+      <w:proofErr w:type="gramStart"/>
+      <w:r>
+        <w:rPr>
+          <w:rFonts w:ascii="Arial" w:hAnsi="Arial" w:cs="Arial"/>
+          <w:sz w:val="28"/>
+          <w:szCs w:val="28"/>
+        </w:rPr>
+        <w:t>do ?</w:t>
+      </w:r>
+      <w:proofErr w:type="gramEnd"/>
+      <w:r>
+        <w:rPr>
+          <w:rFonts w:ascii="Arial" w:hAnsi="Arial" w:cs="Arial"/>
+          <w:sz w:val="28"/>
+          <w:szCs w:val="28"/>
+        </w:rPr>
+        <w:t xml:space="preserve"> é a resposta caso a relação seja verdadeira, já o segundo é a resposta caso a relação seja falsa.</w:t>
       </w:r>
     </w:p>
     <w:p>
@@ -6491,13 +7271,1537 @@
           <w:sz w:val="32"/>
           <w:szCs w:val="32"/>
         </w:rPr>
+        <w:t>DOM (Document Object Model)</w:t>
+      </w:r>
+    </w:p>
+    <w:tbl>
+      <w:tblPr>
+        <w:tblStyle w:val="Tabelacomgrade"/>
+        <w:tblW w:w="0" w:type="auto"/>
+        <w:tblLook w:val="04A0" w:firstRow="1" w:lastRow="0" w:firstColumn="1" w:lastColumn="0" w:noHBand="0" w:noVBand="1"/>
+      </w:tblPr>
+      <w:tblGrid>
+        <w:gridCol w:w="8494"/>
+      </w:tblGrid>
+      <w:tr>
+        <w:tc>
+          <w:tcPr>
+            <w:tcW w:w="8494" w:type="dxa"/>
+          </w:tcPr>
+          <w:p>
+            <w:pPr>
+              <w:jc w:val="center"/>
+              <w:rPr>
+                <w:rFonts w:ascii="Arial" w:hAnsi="Arial" w:cs="Arial"/>
+                <w:sz w:val="28"/>
+                <w:szCs w:val="28"/>
+              </w:rPr>
+            </w:pPr>
+            <w:r>
+              <w:rPr>
+                <w:rFonts w:ascii="Arial" w:hAnsi="Arial" w:cs="Arial"/>
+                <w:sz w:val="28"/>
+                <w:szCs w:val="28"/>
+              </w:rPr>
+              <w:t>Por marca</w:t>
+            </w:r>
+          </w:p>
+        </w:tc>
+      </w:tr>
+      <w:tr>
+        <w:tc>
+          <w:tcPr>
+            <w:tcW w:w="8494" w:type="dxa"/>
+          </w:tcPr>
+          <w:p>
+            <w:pPr>
+              <w:jc w:val="center"/>
+              <w:rPr>
+                <w:rFonts w:ascii="Arial" w:hAnsi="Arial" w:cs="Arial"/>
+                <w:sz w:val="28"/>
+                <w:szCs w:val="28"/>
+              </w:rPr>
+            </w:pPr>
+            <w:r>
+              <w:rPr>
+                <w:rFonts w:ascii="Arial" w:hAnsi="Arial" w:cs="Arial"/>
+                <w:sz w:val="28"/>
+                <w:szCs w:val="28"/>
+              </w:rPr>
+              <w:t>Por ID</w:t>
+            </w:r>
+          </w:p>
+        </w:tc>
+      </w:tr>
+      <w:tr>
+        <w:tc>
+          <w:tcPr>
+            <w:tcW w:w="8494" w:type="dxa"/>
+          </w:tcPr>
+          <w:p>
+            <w:pPr>
+              <w:jc w:val="center"/>
+              <w:rPr>
+                <w:rFonts w:ascii="Arial" w:hAnsi="Arial" w:cs="Arial"/>
+                <w:sz w:val="28"/>
+                <w:szCs w:val="28"/>
+              </w:rPr>
+            </w:pPr>
+            <w:r>
+              <w:rPr>
+                <w:rFonts w:ascii="Arial" w:hAnsi="Arial" w:cs="Arial"/>
+                <w:sz w:val="28"/>
+                <w:szCs w:val="28"/>
+              </w:rPr>
+              <w:t>Por Nome</w:t>
+            </w:r>
+          </w:p>
+        </w:tc>
+      </w:tr>
+      <w:tr>
+        <w:tc>
+          <w:tcPr>
+            <w:tcW w:w="8494" w:type="dxa"/>
+          </w:tcPr>
+          <w:p>
+            <w:pPr>
+              <w:jc w:val="center"/>
+              <w:rPr>
+                <w:rFonts w:ascii="Arial" w:hAnsi="Arial" w:cs="Arial"/>
+                <w:sz w:val="28"/>
+                <w:szCs w:val="28"/>
+              </w:rPr>
+            </w:pPr>
+            <w:r>
+              <w:rPr>
+                <w:rFonts w:ascii="Arial" w:hAnsi="Arial" w:cs="Arial"/>
+                <w:sz w:val="28"/>
+                <w:szCs w:val="28"/>
+              </w:rPr>
+              <w:t>Por Classe</w:t>
+            </w:r>
+          </w:p>
+        </w:tc>
+      </w:tr>
+      <w:tr>
+        <w:tc>
+          <w:tcPr>
+            <w:tcW w:w="8494" w:type="dxa"/>
+          </w:tcPr>
+          <w:p>
+            <w:pPr>
+              <w:jc w:val="center"/>
+              <w:rPr>
+                <w:rFonts w:ascii="Arial" w:hAnsi="Arial" w:cs="Arial"/>
+                <w:sz w:val="28"/>
+                <w:szCs w:val="28"/>
+              </w:rPr>
+            </w:pPr>
+            <w:r>
+              <w:rPr>
+                <w:rFonts w:ascii="Arial" w:hAnsi="Arial" w:cs="Arial"/>
+                <w:sz w:val="28"/>
+                <w:szCs w:val="28"/>
+              </w:rPr>
+              <w:t>Por Seletor</w:t>
+            </w:r>
+          </w:p>
+        </w:tc>
+      </w:tr>
+    </w:tbl>
+    <w:p>
+      <w:pPr>
+        <w:jc w:val="center"/>
+        <w:rPr>
+          <w:rFonts w:ascii="Arial" w:hAnsi="Arial" w:cs="Arial"/>
+          <w:sz w:val="28"/>
+          <w:szCs w:val="28"/>
+        </w:rPr>
+      </w:pPr>
+    </w:p>
+    <w:p>
+      <w:pPr>
+        <w:jc w:val="both"/>
+        <w:rPr>
+          <w:rFonts w:ascii="Arial" w:hAnsi="Arial" w:cs="Arial"/>
+          <w:noProof/>
+          <w:sz w:val="28"/>
+          <w:szCs w:val="28"/>
+        </w:rPr>
+      </w:pPr>
+      <w:r>
+        <w:rPr>
+          <w:rFonts w:ascii="Arial" w:hAnsi="Arial" w:cs="Arial"/>
+          <w:noProof/>
+          <w:sz w:val="28"/>
+          <w:szCs w:val="28"/>
+        </w:rPr>
+        <w:t>Na tabela a cima vemos 5 tipos de formas para trabalhar com DOM, cada uma com sua caracteristica em especifico, veja.</w:t>
+      </w:r>
+    </w:p>
+    <w:p>
+      <w:pPr>
+        <w:jc w:val="both"/>
+        <w:rPr>
+          <w:rFonts w:ascii="Arial" w:hAnsi="Arial" w:cs="Arial"/>
+          <w:noProof/>
+          <w:sz w:val="28"/>
+          <w:szCs w:val="28"/>
+        </w:rPr>
+      </w:pPr>
+    </w:p>
+    <w:p>
+      <w:pPr>
+        <w:jc w:val="both"/>
+        <w:rPr>
+          <w:rFonts w:ascii="Arial" w:hAnsi="Arial" w:cs="Arial"/>
+          <w:noProof/>
+          <w:sz w:val="28"/>
+          <w:szCs w:val="28"/>
+          <w:lang w:val="af-ZA"/>
+        </w:rPr>
+      </w:pPr>
+      <w:r>
+        <w:rPr>
+          <w:rFonts w:ascii="Arial" w:hAnsi="Arial" w:cs="Arial"/>
+          <w:b/>
+          <w:bCs/>
+          <w:noProof/>
+          <w:sz w:val="28"/>
+          <w:szCs w:val="28"/>
+        </w:rPr>
+        <w:t>Por marca</w:t>
+      </w:r>
+      <w:r>
+        <w:rPr>
+          <w:rFonts w:ascii="Arial" w:hAnsi="Arial" w:cs="Arial"/>
+          <w:b/>
+          <w:bCs/>
+          <w:noProof/>
+          <w:sz w:val="28"/>
+          <w:szCs w:val="28"/>
+        </w:rPr>
+        <w:t xml:space="preserve">: </w:t>
+      </w:r>
+      <w:r>
+        <w:rPr>
+          <w:rFonts w:ascii="Arial" w:hAnsi="Arial" w:cs="Arial"/>
+          <w:noProof/>
+          <w:sz w:val="28"/>
+          <w:szCs w:val="28"/>
+        </w:rPr>
+        <w:t>Serve para selecionar elementos por sua tag, porém é possivel ver no codigo que se trata de algo no plural, ou seja, após o (x) temos que colocar entre colchetes [x</w:t>
+      </w:r>
+      <w:r>
+        <w:rPr>
+          <w:rFonts w:ascii="Arial" w:hAnsi="Arial" w:cs="Arial"/>
+          <w:noProof/>
+          <w:sz w:val="28"/>
+          <w:szCs w:val="28"/>
+          <w:lang w:val="af-ZA"/>
+        </w:rPr>
+        <w:t xml:space="preserve">] </w:t>
+      </w:r>
+      <w:r>
+        <w:rPr>
+          <w:rFonts w:ascii="Arial" w:hAnsi="Arial" w:cs="Arial"/>
+          <w:noProof/>
+          <w:sz w:val="28"/>
+          <w:szCs w:val="28"/>
+        </w:rPr>
+        <w:t>o numero do paragrafo, lembrando que essa contagem começa do 0.</w:t>
+      </w:r>
+      <w:r>
+        <w:rPr>
+          <w:rFonts w:ascii="Arial" w:hAnsi="Arial" w:cs="Arial"/>
+          <w:noProof/>
+          <w:sz w:val="28"/>
+          <w:szCs w:val="28"/>
+        </w:rPr>
+        <w:br/>
+      </w:r>
+    </w:p>
+    <w:p>
+      <w:pPr>
+        <w:shd w:val="clear" w:color="auto" w:fill="1E1E1E"/>
+        <w:spacing w:after="0" w:line="285" w:lineRule="atLeast"/>
+        <w:rPr>
+          <w:rFonts w:ascii="Consolas" w:eastAsia="Times New Roman" w:hAnsi="Consolas" w:cs="Times New Roman"/>
+          <w:color w:val="D4D4D4"/>
+          <w:kern w:val="0"/>
+          <w:sz w:val="21"/>
+          <w:szCs w:val="21"/>
+          <w:lang w:eastAsia="pt-BR"/>
+          <w14:ligatures w14:val="none"/>
+        </w:rPr>
+      </w:pPr>
+      <w:r>
+        <w:rPr>
+          <w:rFonts w:ascii="Consolas" w:eastAsia="Times New Roman" w:hAnsi="Consolas" w:cs="Times New Roman"/>
+          <w:color w:val="808080"/>
+          <w:kern w:val="0"/>
+          <w:sz w:val="21"/>
+          <w:szCs w:val="21"/>
+          <w:lang w:eastAsia="pt-BR"/>
+          <w14:ligatures w14:val="none"/>
+        </w:rPr>
+        <w:t>&lt;</w:t>
+      </w:r>
+      <w:r>
+        <w:rPr>
+          <w:rFonts w:ascii="Consolas" w:eastAsia="Times New Roman" w:hAnsi="Consolas" w:cs="Times New Roman"/>
+          <w:color w:val="569CD6"/>
+          <w:kern w:val="0"/>
+          <w:sz w:val="21"/>
+          <w:szCs w:val="21"/>
+          <w:lang w:eastAsia="pt-BR"/>
+          <w14:ligatures w14:val="none"/>
+        </w:rPr>
+        <w:t>script</w:t>
+      </w:r>
+      <w:r>
+        <w:rPr>
+          <w:rFonts w:ascii="Consolas" w:eastAsia="Times New Roman" w:hAnsi="Consolas" w:cs="Times New Roman"/>
+          <w:color w:val="808080"/>
+          <w:kern w:val="0"/>
+          <w:sz w:val="21"/>
+          <w:szCs w:val="21"/>
+          <w:lang w:eastAsia="pt-BR"/>
+          <w14:ligatures w14:val="none"/>
+        </w:rPr>
+        <w:t>&gt;</w:t>
+      </w:r>
+    </w:p>
+    <w:p>
+      <w:pPr>
+        <w:shd w:val="clear" w:color="auto" w:fill="1E1E1E"/>
+        <w:spacing w:after="0" w:line="285" w:lineRule="atLeast"/>
+        <w:rPr>
+          <w:rFonts w:ascii="Consolas" w:eastAsia="Times New Roman" w:hAnsi="Consolas" w:cs="Times New Roman"/>
+          <w:color w:val="D4D4D4"/>
+          <w:kern w:val="0"/>
+          <w:sz w:val="21"/>
+          <w:szCs w:val="21"/>
+          <w:lang w:eastAsia="pt-BR"/>
+          <w14:ligatures w14:val="none"/>
+        </w:rPr>
+      </w:pPr>
+      <w:r>
+        <w:rPr>
+          <w:rFonts w:ascii="Consolas" w:eastAsia="Times New Roman" w:hAnsi="Consolas" w:cs="Times New Roman"/>
+          <w:color w:val="D4D4D4"/>
+          <w:kern w:val="0"/>
+          <w:sz w:val="21"/>
+          <w:szCs w:val="21"/>
+          <w:lang w:eastAsia="pt-BR"/>
+          <w14:ligatures w14:val="none"/>
+        </w:rPr>
+        <w:t xml:space="preserve">        </w:t>
+      </w:r>
+      <w:r>
+        <w:rPr>
+          <w:rFonts w:ascii="Consolas" w:eastAsia="Times New Roman" w:hAnsi="Consolas" w:cs="Times New Roman"/>
+          <w:color w:val="9CDCFE"/>
+          <w:kern w:val="0"/>
+          <w:sz w:val="21"/>
+          <w:szCs w:val="21"/>
+          <w:lang w:eastAsia="pt-BR"/>
+          <w14:ligatures w14:val="none"/>
+        </w:rPr>
+        <w:t>document</w:t>
+      </w:r>
+      <w:r>
+        <w:rPr>
+          <w:rFonts w:ascii="Consolas" w:eastAsia="Times New Roman" w:hAnsi="Consolas" w:cs="Times New Roman"/>
+          <w:color w:val="D4D4D4"/>
+          <w:kern w:val="0"/>
+          <w:sz w:val="21"/>
+          <w:szCs w:val="21"/>
+          <w:lang w:eastAsia="pt-BR"/>
+          <w14:ligatures w14:val="none"/>
+        </w:rPr>
+        <w:t>.</w:t>
+      </w:r>
+      <w:r>
+        <w:rPr>
+          <w:rFonts w:ascii="Consolas" w:eastAsia="Times New Roman" w:hAnsi="Consolas" w:cs="Times New Roman"/>
+          <w:color w:val="DCDCAA"/>
+          <w:kern w:val="0"/>
+          <w:sz w:val="21"/>
+          <w:szCs w:val="21"/>
+          <w:lang w:eastAsia="pt-BR"/>
+          <w14:ligatures w14:val="none"/>
+        </w:rPr>
+        <w:t>getElementsByTagName</w:t>
+      </w:r>
+      <w:r>
+        <w:rPr>
+          <w:rFonts w:ascii="Consolas" w:eastAsia="Times New Roman" w:hAnsi="Consolas" w:cs="Times New Roman"/>
+          <w:color w:val="D4D4D4"/>
+          <w:kern w:val="0"/>
+          <w:sz w:val="21"/>
+          <w:szCs w:val="21"/>
+          <w:lang w:eastAsia="pt-BR"/>
+          <w14:ligatures w14:val="none"/>
+        </w:rPr>
+        <w:t>(</w:t>
+      </w:r>
+      <w:r>
+        <w:rPr>
+          <w:rFonts w:ascii="Consolas" w:eastAsia="Times New Roman" w:hAnsi="Consolas" w:cs="Times New Roman"/>
+          <w:color w:val="9CDCFE"/>
+          <w:kern w:val="0"/>
+          <w:sz w:val="21"/>
+          <w:szCs w:val="21"/>
+          <w:lang w:eastAsia="pt-BR"/>
+          <w14:ligatures w14:val="none"/>
+        </w:rPr>
+        <w:t>p</w:t>
+      </w:r>
+      <w:r>
+        <w:rPr>
+          <w:rFonts w:ascii="Consolas" w:eastAsia="Times New Roman" w:hAnsi="Consolas" w:cs="Times New Roman"/>
+          <w:color w:val="D4D4D4"/>
+          <w:kern w:val="0"/>
+          <w:sz w:val="21"/>
+          <w:szCs w:val="21"/>
+          <w:lang w:eastAsia="pt-BR"/>
+          <w14:ligatures w14:val="none"/>
+        </w:rPr>
+        <w:t>)[</w:t>
+      </w:r>
+      <w:r>
+        <w:rPr>
+          <w:rFonts w:ascii="Consolas" w:eastAsia="Times New Roman" w:hAnsi="Consolas" w:cs="Times New Roman"/>
+          <w:color w:val="B5CEA8"/>
+          <w:kern w:val="0"/>
+          <w:sz w:val="21"/>
+          <w:szCs w:val="21"/>
+          <w:lang w:eastAsia="pt-BR"/>
+          <w14:ligatures w14:val="none"/>
+        </w:rPr>
+        <w:t>0</w:t>
+      </w:r>
+      <w:r>
+        <w:rPr>
+          <w:rFonts w:ascii="Consolas" w:eastAsia="Times New Roman" w:hAnsi="Consolas" w:cs="Times New Roman"/>
+          <w:color w:val="D4D4D4"/>
+          <w:kern w:val="0"/>
+          <w:sz w:val="21"/>
+          <w:szCs w:val="21"/>
+          <w:lang w:eastAsia="pt-BR"/>
+          <w14:ligatures w14:val="none"/>
+        </w:rPr>
+        <w:t>]</w:t>
+      </w:r>
+    </w:p>
+    <w:p>
+      <w:pPr>
+        <w:shd w:val="clear" w:color="auto" w:fill="1E1E1E"/>
+        <w:spacing w:after="0" w:line="285" w:lineRule="atLeast"/>
+        <w:rPr>
+          <w:rFonts w:ascii="Consolas" w:eastAsia="Times New Roman" w:hAnsi="Consolas" w:cs="Times New Roman"/>
+          <w:color w:val="D4D4D4"/>
+          <w:kern w:val="0"/>
+          <w:sz w:val="21"/>
+          <w:szCs w:val="21"/>
+          <w:lang w:eastAsia="pt-BR"/>
+          <w14:ligatures w14:val="none"/>
+        </w:rPr>
+      </w:pPr>
+      <w:r>
+        <w:rPr>
+          <w:rFonts w:ascii="Consolas" w:eastAsia="Times New Roman" w:hAnsi="Consolas" w:cs="Times New Roman"/>
+          <w:color w:val="808080"/>
+          <w:kern w:val="0"/>
+          <w:sz w:val="21"/>
+          <w:szCs w:val="21"/>
+          <w:lang w:eastAsia="pt-BR"/>
+          <w14:ligatures w14:val="none"/>
+        </w:rPr>
+        <w:t>&lt;/</w:t>
+      </w:r>
+      <w:r>
+        <w:rPr>
+          <w:rFonts w:ascii="Consolas" w:eastAsia="Times New Roman" w:hAnsi="Consolas" w:cs="Times New Roman"/>
+          <w:color w:val="569CD6"/>
+          <w:kern w:val="0"/>
+          <w:sz w:val="21"/>
+          <w:szCs w:val="21"/>
+          <w:lang w:eastAsia="pt-BR"/>
+          <w14:ligatures w14:val="none"/>
+        </w:rPr>
+        <w:t>script</w:t>
+      </w:r>
+      <w:r>
+        <w:rPr>
+          <w:rFonts w:ascii="Consolas" w:eastAsia="Times New Roman" w:hAnsi="Consolas" w:cs="Times New Roman"/>
+          <w:color w:val="808080"/>
+          <w:kern w:val="0"/>
+          <w:sz w:val="21"/>
+          <w:szCs w:val="21"/>
+          <w:lang w:eastAsia="pt-BR"/>
+          <w14:ligatures w14:val="none"/>
+        </w:rPr>
+        <w:t>&gt;</w:t>
+      </w:r>
+    </w:p>
+    <w:p>
+      <w:pPr>
+        <w:jc w:val="both"/>
+        <w:rPr>
+          <w:rFonts w:ascii="Arial" w:hAnsi="Arial" w:cs="Arial"/>
+          <w:noProof/>
+          <w:sz w:val="28"/>
+          <w:szCs w:val="28"/>
+          <w:lang w:val="af-ZA"/>
+        </w:rPr>
+      </w:pPr>
+    </w:p>
+    <w:p>
+      <w:pPr>
+        <w:jc w:val="both"/>
+        <w:rPr>
+          <w:rFonts w:ascii="Arial" w:hAnsi="Arial" w:cs="Arial"/>
+          <w:noProof/>
+          <w:sz w:val="28"/>
+          <w:szCs w:val="28"/>
+          <w:lang w:val="af-ZA"/>
+        </w:rPr>
+      </w:pPr>
+      <w:r>
+        <w:rPr>
+          <w:rFonts w:ascii="Arial" w:hAnsi="Arial" w:cs="Arial"/>
+          <w:b/>
+          <w:bCs/>
+          <w:noProof/>
+          <w:sz w:val="28"/>
+          <w:szCs w:val="28"/>
+        </w:rPr>
+        <w:t>Por ID:</w:t>
+      </w:r>
+      <w:r>
+        <w:rPr>
+          <w:rFonts w:ascii="Arial" w:hAnsi="Arial" w:cs="Arial"/>
+          <w:noProof/>
+          <w:sz w:val="28"/>
+          <w:szCs w:val="28"/>
+        </w:rPr>
+        <w:t xml:space="preserve"> Serve para selecionar elementos atraves de seu ID, essa ferramenta não nescessita de [x</w:t>
+      </w:r>
+      <w:r>
+        <w:rPr>
+          <w:rFonts w:ascii="Arial" w:hAnsi="Arial" w:cs="Arial"/>
+          <w:noProof/>
+          <w:sz w:val="28"/>
+          <w:szCs w:val="28"/>
+          <w:lang w:val="af-ZA"/>
+        </w:rPr>
+        <w:t>] ja que ID é uma propriedade unica.</w:t>
+      </w:r>
+    </w:p>
+    <w:p>
+      <w:pPr>
+        <w:shd w:val="clear" w:color="auto" w:fill="1E1E1E"/>
+        <w:spacing w:after="0" w:line="285" w:lineRule="atLeast"/>
+        <w:rPr>
+          <w:rFonts w:ascii="Consolas" w:eastAsia="Times New Roman" w:hAnsi="Consolas" w:cs="Times New Roman"/>
+          <w:color w:val="D4D4D4"/>
+          <w:kern w:val="0"/>
+          <w:sz w:val="21"/>
+          <w:szCs w:val="21"/>
+          <w:lang w:eastAsia="pt-BR"/>
+          <w14:ligatures w14:val="none"/>
+        </w:rPr>
+      </w:pPr>
+      <w:r>
+        <w:rPr>
+          <w:rFonts w:ascii="Consolas" w:eastAsia="Times New Roman" w:hAnsi="Consolas" w:cs="Times New Roman"/>
+          <w:color w:val="808080"/>
+          <w:kern w:val="0"/>
+          <w:sz w:val="21"/>
+          <w:szCs w:val="21"/>
+          <w:lang w:eastAsia="pt-BR"/>
+          <w14:ligatures w14:val="none"/>
+        </w:rPr>
+        <w:t>&lt;</w:t>
+      </w:r>
+      <w:r>
+        <w:rPr>
+          <w:rFonts w:ascii="Consolas" w:eastAsia="Times New Roman" w:hAnsi="Consolas" w:cs="Times New Roman"/>
+          <w:color w:val="569CD6"/>
+          <w:kern w:val="0"/>
+          <w:sz w:val="21"/>
+          <w:szCs w:val="21"/>
+          <w:lang w:eastAsia="pt-BR"/>
+          <w14:ligatures w14:val="none"/>
+        </w:rPr>
+        <w:t>script</w:t>
+      </w:r>
+      <w:r>
+        <w:rPr>
+          <w:rFonts w:ascii="Consolas" w:eastAsia="Times New Roman" w:hAnsi="Consolas" w:cs="Times New Roman"/>
+          <w:color w:val="808080"/>
+          <w:kern w:val="0"/>
+          <w:sz w:val="21"/>
+          <w:szCs w:val="21"/>
+          <w:lang w:eastAsia="pt-BR"/>
+          <w14:ligatures w14:val="none"/>
+        </w:rPr>
+        <w:t>&gt;</w:t>
+      </w:r>
+    </w:p>
+    <w:p>
+      <w:pPr>
+        <w:shd w:val="clear" w:color="auto" w:fill="1E1E1E"/>
+        <w:spacing w:after="0" w:line="285" w:lineRule="atLeast"/>
+        <w:rPr>
+          <w:rFonts w:ascii="Consolas" w:eastAsia="Times New Roman" w:hAnsi="Consolas" w:cs="Times New Roman"/>
+          <w:color w:val="D4D4D4"/>
+          <w:kern w:val="0"/>
+          <w:sz w:val="21"/>
+          <w:szCs w:val="21"/>
+          <w:lang w:eastAsia="pt-BR"/>
+          <w14:ligatures w14:val="none"/>
+        </w:rPr>
+      </w:pPr>
+      <w:r>
+        <w:rPr>
+          <w:rFonts w:ascii="Consolas" w:eastAsia="Times New Roman" w:hAnsi="Consolas" w:cs="Times New Roman"/>
+          <w:color w:val="D4D4D4"/>
+          <w:kern w:val="0"/>
+          <w:sz w:val="21"/>
+          <w:szCs w:val="21"/>
+          <w:lang w:eastAsia="pt-BR"/>
+          <w14:ligatures w14:val="none"/>
+        </w:rPr>
+        <w:t xml:space="preserve">        </w:t>
+      </w:r>
+      <w:r>
+        <w:rPr>
+          <w:rFonts w:ascii="Consolas" w:eastAsia="Times New Roman" w:hAnsi="Consolas" w:cs="Times New Roman"/>
+          <w:color w:val="9CDCFE"/>
+          <w:kern w:val="0"/>
+          <w:sz w:val="21"/>
+          <w:szCs w:val="21"/>
+          <w:lang w:eastAsia="pt-BR"/>
+          <w14:ligatures w14:val="none"/>
+        </w:rPr>
+        <w:t>document</w:t>
+      </w:r>
+      <w:r>
+        <w:rPr>
+          <w:rFonts w:ascii="Consolas" w:eastAsia="Times New Roman" w:hAnsi="Consolas" w:cs="Times New Roman"/>
+          <w:color w:val="D4D4D4"/>
+          <w:kern w:val="0"/>
+          <w:sz w:val="21"/>
+          <w:szCs w:val="21"/>
+          <w:lang w:eastAsia="pt-BR"/>
+          <w14:ligatures w14:val="none"/>
+        </w:rPr>
+        <w:t>.</w:t>
+      </w:r>
+      <w:r>
+        <w:rPr>
+          <w:rFonts w:ascii="Consolas" w:eastAsia="Times New Roman" w:hAnsi="Consolas" w:cs="Times New Roman"/>
+          <w:color w:val="DCDCAA"/>
+          <w:kern w:val="0"/>
+          <w:sz w:val="21"/>
+          <w:szCs w:val="21"/>
+          <w:lang w:eastAsia="pt-BR"/>
+          <w14:ligatures w14:val="none"/>
+        </w:rPr>
+        <w:t>getElementById</w:t>
+      </w:r>
+      <w:r>
+        <w:rPr>
+          <w:rFonts w:ascii="Consolas" w:eastAsia="Times New Roman" w:hAnsi="Consolas" w:cs="Times New Roman"/>
+          <w:color w:val="D4D4D4"/>
+          <w:kern w:val="0"/>
+          <w:sz w:val="21"/>
+          <w:szCs w:val="21"/>
+          <w:lang w:eastAsia="pt-BR"/>
+          <w14:ligatures w14:val="none"/>
+        </w:rPr>
+        <w:t>(</w:t>
+      </w:r>
+      <w:r>
+        <w:rPr>
+          <w:rFonts w:ascii="Consolas" w:eastAsia="Times New Roman" w:hAnsi="Consolas" w:cs="Times New Roman"/>
+          <w:color w:val="9CDCFE"/>
+          <w:kern w:val="0"/>
+          <w:sz w:val="21"/>
+          <w:szCs w:val="21"/>
+          <w:lang w:eastAsia="pt-BR"/>
+          <w14:ligatures w14:val="none"/>
+        </w:rPr>
+        <w:t>redessociais</w:t>
+      </w:r>
+      <w:r>
+        <w:rPr>
+          <w:rFonts w:ascii="Consolas" w:eastAsia="Times New Roman" w:hAnsi="Consolas" w:cs="Times New Roman"/>
+          <w:color w:val="D4D4D4"/>
+          <w:kern w:val="0"/>
+          <w:sz w:val="21"/>
+          <w:szCs w:val="21"/>
+          <w:lang w:eastAsia="pt-BR"/>
+          <w14:ligatures w14:val="none"/>
+        </w:rPr>
+        <w:t>)</w:t>
+      </w:r>
+    </w:p>
+    <w:p>
+      <w:pPr>
+        <w:shd w:val="clear" w:color="auto" w:fill="1E1E1E"/>
+        <w:spacing w:after="0" w:line="285" w:lineRule="atLeast"/>
+        <w:rPr>
+          <w:rFonts w:ascii="Consolas" w:eastAsia="Times New Roman" w:hAnsi="Consolas" w:cs="Times New Roman"/>
+          <w:color w:val="D4D4D4"/>
+          <w:kern w:val="0"/>
+          <w:sz w:val="21"/>
+          <w:szCs w:val="21"/>
+          <w:lang w:eastAsia="pt-BR"/>
+          <w14:ligatures w14:val="none"/>
+        </w:rPr>
+      </w:pPr>
+      <w:r>
+        <w:rPr>
+          <w:rFonts w:ascii="Consolas" w:eastAsia="Times New Roman" w:hAnsi="Consolas" w:cs="Times New Roman"/>
+          <w:color w:val="808080"/>
+          <w:kern w:val="0"/>
+          <w:sz w:val="21"/>
+          <w:szCs w:val="21"/>
+          <w:lang w:eastAsia="pt-BR"/>
+          <w14:ligatures w14:val="none"/>
+        </w:rPr>
+        <w:t>&lt;/</w:t>
+      </w:r>
+      <w:r>
+        <w:rPr>
+          <w:rFonts w:ascii="Consolas" w:eastAsia="Times New Roman" w:hAnsi="Consolas" w:cs="Times New Roman"/>
+          <w:color w:val="569CD6"/>
+          <w:kern w:val="0"/>
+          <w:sz w:val="21"/>
+          <w:szCs w:val="21"/>
+          <w:lang w:eastAsia="pt-BR"/>
+          <w14:ligatures w14:val="none"/>
+        </w:rPr>
+        <w:t>script</w:t>
+      </w:r>
+      <w:r>
+        <w:rPr>
+          <w:rFonts w:ascii="Consolas" w:eastAsia="Times New Roman" w:hAnsi="Consolas" w:cs="Times New Roman"/>
+          <w:color w:val="808080"/>
+          <w:kern w:val="0"/>
+          <w:sz w:val="21"/>
+          <w:szCs w:val="21"/>
+          <w:lang w:eastAsia="pt-BR"/>
+          <w14:ligatures w14:val="none"/>
+        </w:rPr>
+        <w:t>&gt;</w:t>
+      </w:r>
+    </w:p>
+    <w:p>
+      <w:pPr>
+        <w:jc w:val="both"/>
+        <w:rPr>
+          <w:rFonts w:ascii="Arial" w:hAnsi="Arial" w:cs="Arial"/>
+          <w:sz w:val="28"/>
+          <w:szCs w:val="28"/>
+        </w:rPr>
+      </w:pPr>
+    </w:p>
+    <w:p>
+      <w:pPr>
+        <w:jc w:val="both"/>
+        <w:rPr>
+          <w:rFonts w:ascii="Arial" w:hAnsi="Arial" w:cs="Arial"/>
+          <w:sz w:val="28"/>
+          <w:szCs w:val="28"/>
+        </w:rPr>
+      </w:pPr>
+      <w:r>
+        <w:rPr>
+          <w:rFonts w:ascii="Arial" w:hAnsi="Arial" w:cs="Arial"/>
+          <w:b/>
+          <w:bCs/>
+          <w:sz w:val="28"/>
+          <w:szCs w:val="28"/>
+        </w:rPr>
+        <w:t xml:space="preserve">Por nome: </w:t>
+      </w:r>
+      <w:r>
+        <w:rPr>
+          <w:rFonts w:ascii="Arial" w:hAnsi="Arial" w:cs="Arial"/>
+          <w:sz w:val="28"/>
+          <w:szCs w:val="28"/>
+        </w:rPr>
+        <w:t>Serve para selecionar elementos através de seu nome.</w:t>
+      </w:r>
+    </w:p>
+    <w:p>
+      <w:pPr>
+        <w:shd w:val="clear" w:color="auto" w:fill="1E1E1E"/>
+        <w:spacing w:after="0" w:line="285" w:lineRule="atLeast"/>
+        <w:rPr>
+          <w:rFonts w:ascii="Consolas" w:eastAsia="Times New Roman" w:hAnsi="Consolas" w:cs="Times New Roman"/>
+          <w:color w:val="D4D4D4"/>
+          <w:kern w:val="0"/>
+          <w:sz w:val="21"/>
+          <w:szCs w:val="21"/>
+          <w:lang w:eastAsia="pt-BR"/>
+          <w14:ligatures w14:val="none"/>
+        </w:rPr>
+      </w:pPr>
+      <w:r>
+        <w:rPr>
+          <w:rFonts w:ascii="Consolas" w:eastAsia="Times New Roman" w:hAnsi="Consolas" w:cs="Times New Roman"/>
+          <w:color w:val="808080"/>
+          <w:kern w:val="0"/>
+          <w:sz w:val="21"/>
+          <w:szCs w:val="21"/>
+          <w:lang w:eastAsia="pt-BR"/>
+          <w14:ligatures w14:val="none"/>
+        </w:rPr>
         <w:lastRenderedPageBreak/>
-        <w:t>DOM (Document Object Model)</w:t>
-      </w:r>
-    </w:p>
-    <w:p>
-      <w:pPr>
-        <w:jc w:val="center"/>
+        <w:t>&lt;</w:t>
+      </w:r>
+      <w:r>
+        <w:rPr>
+          <w:rFonts w:ascii="Consolas" w:eastAsia="Times New Roman" w:hAnsi="Consolas" w:cs="Times New Roman"/>
+          <w:color w:val="569CD6"/>
+          <w:kern w:val="0"/>
+          <w:sz w:val="21"/>
+          <w:szCs w:val="21"/>
+          <w:lang w:eastAsia="pt-BR"/>
+          <w14:ligatures w14:val="none"/>
+        </w:rPr>
+        <w:t>script</w:t>
+      </w:r>
+      <w:r>
+        <w:rPr>
+          <w:rFonts w:ascii="Consolas" w:eastAsia="Times New Roman" w:hAnsi="Consolas" w:cs="Times New Roman"/>
+          <w:color w:val="808080"/>
+          <w:kern w:val="0"/>
+          <w:sz w:val="21"/>
+          <w:szCs w:val="21"/>
+          <w:lang w:eastAsia="pt-BR"/>
+          <w14:ligatures w14:val="none"/>
+        </w:rPr>
+        <w:t>&gt;</w:t>
+      </w:r>
+    </w:p>
+    <w:p>
+      <w:pPr>
+        <w:shd w:val="clear" w:color="auto" w:fill="1E1E1E"/>
+        <w:spacing w:after="0" w:line="285" w:lineRule="atLeast"/>
+        <w:rPr>
+          <w:rFonts w:ascii="Consolas" w:eastAsia="Times New Roman" w:hAnsi="Consolas" w:cs="Times New Roman"/>
+          <w:color w:val="D4D4D4"/>
+          <w:kern w:val="0"/>
+          <w:sz w:val="21"/>
+          <w:szCs w:val="21"/>
+          <w:lang w:eastAsia="pt-BR"/>
+          <w14:ligatures w14:val="none"/>
+        </w:rPr>
+      </w:pPr>
+      <w:r>
+        <w:rPr>
+          <w:rFonts w:ascii="Consolas" w:eastAsia="Times New Roman" w:hAnsi="Consolas" w:cs="Times New Roman"/>
+          <w:color w:val="D4D4D4"/>
+          <w:kern w:val="0"/>
+          <w:sz w:val="21"/>
+          <w:szCs w:val="21"/>
+          <w:lang w:eastAsia="pt-BR"/>
+          <w14:ligatures w14:val="none"/>
+        </w:rPr>
+        <w:t xml:space="preserve">        </w:t>
+      </w:r>
+      <w:r>
+        <w:rPr>
+          <w:rFonts w:ascii="Consolas" w:eastAsia="Times New Roman" w:hAnsi="Consolas" w:cs="Times New Roman"/>
+          <w:color w:val="9CDCFE"/>
+          <w:kern w:val="0"/>
+          <w:sz w:val="21"/>
+          <w:szCs w:val="21"/>
+          <w:lang w:eastAsia="pt-BR"/>
+          <w14:ligatures w14:val="none"/>
+        </w:rPr>
+        <w:t>document</w:t>
+      </w:r>
+      <w:r>
+        <w:rPr>
+          <w:rFonts w:ascii="Consolas" w:eastAsia="Times New Roman" w:hAnsi="Consolas" w:cs="Times New Roman"/>
+          <w:color w:val="D4D4D4"/>
+          <w:kern w:val="0"/>
+          <w:sz w:val="21"/>
+          <w:szCs w:val="21"/>
+          <w:lang w:eastAsia="pt-BR"/>
+          <w14:ligatures w14:val="none"/>
+        </w:rPr>
+        <w:t>.</w:t>
+      </w:r>
+      <w:r>
+        <w:rPr>
+          <w:rFonts w:ascii="Consolas" w:eastAsia="Times New Roman" w:hAnsi="Consolas" w:cs="Times New Roman"/>
+          <w:color w:val="DCDCAA"/>
+          <w:kern w:val="0"/>
+          <w:sz w:val="21"/>
+          <w:szCs w:val="21"/>
+          <w:lang w:eastAsia="pt-BR"/>
+          <w14:ligatures w14:val="none"/>
+        </w:rPr>
+        <w:t>getElementsByClassName</w:t>
+      </w:r>
+      <w:r>
+        <w:rPr>
+          <w:rFonts w:ascii="Consolas" w:eastAsia="Times New Roman" w:hAnsi="Consolas" w:cs="Times New Roman"/>
+          <w:color w:val="D4D4D4"/>
+          <w:kern w:val="0"/>
+          <w:sz w:val="21"/>
+          <w:szCs w:val="21"/>
+          <w:lang w:eastAsia="pt-BR"/>
+          <w14:ligatures w14:val="none"/>
+        </w:rPr>
+        <w:t>(</w:t>
+      </w:r>
+      <w:r>
+        <w:rPr>
+          <w:rFonts w:ascii="Consolas" w:eastAsia="Times New Roman" w:hAnsi="Consolas" w:cs="Times New Roman"/>
+          <w:color w:val="9CDCFE"/>
+          <w:kern w:val="0"/>
+          <w:sz w:val="21"/>
+          <w:szCs w:val="21"/>
+          <w:lang w:eastAsia="pt-BR"/>
+          <w14:ligatures w14:val="none"/>
+        </w:rPr>
+        <w:t>Instagram</w:t>
+      </w:r>
+      <w:r>
+        <w:rPr>
+          <w:rFonts w:ascii="Consolas" w:eastAsia="Times New Roman" w:hAnsi="Consolas" w:cs="Times New Roman"/>
+          <w:color w:val="D4D4D4"/>
+          <w:kern w:val="0"/>
+          <w:sz w:val="21"/>
+          <w:szCs w:val="21"/>
+          <w:lang w:eastAsia="pt-BR"/>
+          <w14:ligatures w14:val="none"/>
+        </w:rPr>
+        <w:t>)</w:t>
+      </w:r>
+    </w:p>
+    <w:p>
+      <w:pPr>
+        <w:shd w:val="clear" w:color="auto" w:fill="1E1E1E"/>
+        <w:spacing w:after="0" w:line="285" w:lineRule="atLeast"/>
+        <w:rPr>
+          <w:rFonts w:ascii="Consolas" w:eastAsia="Times New Roman" w:hAnsi="Consolas" w:cs="Times New Roman"/>
+          <w:color w:val="D4D4D4"/>
+          <w:kern w:val="0"/>
+          <w:sz w:val="21"/>
+          <w:szCs w:val="21"/>
+          <w:lang w:eastAsia="pt-BR"/>
+          <w14:ligatures w14:val="none"/>
+        </w:rPr>
+      </w:pPr>
+      <w:r>
+        <w:rPr>
+          <w:rFonts w:ascii="Consolas" w:eastAsia="Times New Roman" w:hAnsi="Consolas" w:cs="Times New Roman"/>
+          <w:color w:val="808080"/>
+          <w:kern w:val="0"/>
+          <w:sz w:val="21"/>
+          <w:szCs w:val="21"/>
+          <w:lang w:eastAsia="pt-BR"/>
+          <w14:ligatures w14:val="none"/>
+        </w:rPr>
+        <w:t>&lt;/</w:t>
+      </w:r>
+      <w:r>
+        <w:rPr>
+          <w:rFonts w:ascii="Consolas" w:eastAsia="Times New Roman" w:hAnsi="Consolas" w:cs="Times New Roman"/>
+          <w:color w:val="569CD6"/>
+          <w:kern w:val="0"/>
+          <w:sz w:val="21"/>
+          <w:szCs w:val="21"/>
+          <w:lang w:eastAsia="pt-BR"/>
+          <w14:ligatures w14:val="none"/>
+        </w:rPr>
+        <w:t>script</w:t>
+      </w:r>
+      <w:r>
+        <w:rPr>
+          <w:rFonts w:ascii="Consolas" w:eastAsia="Times New Roman" w:hAnsi="Consolas" w:cs="Times New Roman"/>
+          <w:color w:val="808080"/>
+          <w:kern w:val="0"/>
+          <w:sz w:val="21"/>
+          <w:szCs w:val="21"/>
+          <w:lang w:eastAsia="pt-BR"/>
+          <w14:ligatures w14:val="none"/>
+        </w:rPr>
+        <w:t>&gt;</w:t>
+      </w:r>
+    </w:p>
+    <w:p>
+      <w:pPr>
+        <w:jc w:val="both"/>
+        <w:rPr>
+          <w:rFonts w:ascii="Arial" w:hAnsi="Arial" w:cs="Arial"/>
+          <w:sz w:val="28"/>
+          <w:szCs w:val="28"/>
+        </w:rPr>
+      </w:pPr>
+    </w:p>
+    <w:p>
+      <w:pPr>
+        <w:jc w:val="both"/>
+        <w:rPr>
+          <w:rFonts w:ascii="Arial" w:hAnsi="Arial" w:cs="Arial"/>
+          <w:sz w:val="28"/>
+          <w:szCs w:val="28"/>
+        </w:rPr>
+      </w:pPr>
+      <w:r>
+        <w:rPr>
+          <w:rFonts w:ascii="Arial" w:hAnsi="Arial" w:cs="Arial"/>
+          <w:b/>
+          <w:bCs/>
+          <w:sz w:val="28"/>
+          <w:szCs w:val="28"/>
+        </w:rPr>
+        <w:t xml:space="preserve">Por classe: </w:t>
+      </w:r>
+      <w:r>
+        <w:rPr>
+          <w:rFonts w:ascii="Arial" w:hAnsi="Arial" w:cs="Arial"/>
+          <w:sz w:val="28"/>
+          <w:szCs w:val="28"/>
+        </w:rPr>
+        <w:t>Funciona igual o por ID, porém ele se refere ao nome da classe, não o do ID.</w:t>
+      </w:r>
+    </w:p>
+    <w:p>
+      <w:pPr>
+        <w:shd w:val="clear" w:color="auto" w:fill="1E1E1E"/>
+        <w:spacing w:after="0" w:line="285" w:lineRule="atLeast"/>
+        <w:rPr>
+          <w:rFonts w:ascii="Consolas" w:eastAsia="Times New Roman" w:hAnsi="Consolas" w:cs="Times New Roman"/>
+          <w:color w:val="D4D4D4"/>
+          <w:kern w:val="0"/>
+          <w:sz w:val="21"/>
+          <w:szCs w:val="21"/>
+          <w:lang w:eastAsia="pt-BR"/>
+          <w14:ligatures w14:val="none"/>
+        </w:rPr>
+      </w:pPr>
+      <w:r>
+        <w:rPr>
+          <w:rFonts w:ascii="Consolas" w:eastAsia="Times New Roman" w:hAnsi="Consolas" w:cs="Times New Roman"/>
+          <w:color w:val="808080"/>
+          <w:kern w:val="0"/>
+          <w:sz w:val="21"/>
+          <w:szCs w:val="21"/>
+          <w:lang w:eastAsia="pt-BR"/>
+          <w14:ligatures w14:val="none"/>
+        </w:rPr>
+        <w:t>&lt;</w:t>
+      </w:r>
+      <w:r>
+        <w:rPr>
+          <w:rFonts w:ascii="Consolas" w:eastAsia="Times New Roman" w:hAnsi="Consolas" w:cs="Times New Roman"/>
+          <w:color w:val="569CD6"/>
+          <w:kern w:val="0"/>
+          <w:sz w:val="21"/>
+          <w:szCs w:val="21"/>
+          <w:lang w:eastAsia="pt-BR"/>
+          <w14:ligatures w14:val="none"/>
+        </w:rPr>
+        <w:t>script</w:t>
+      </w:r>
+      <w:r>
+        <w:rPr>
+          <w:rFonts w:ascii="Consolas" w:eastAsia="Times New Roman" w:hAnsi="Consolas" w:cs="Times New Roman"/>
+          <w:color w:val="808080"/>
+          <w:kern w:val="0"/>
+          <w:sz w:val="21"/>
+          <w:szCs w:val="21"/>
+          <w:lang w:eastAsia="pt-BR"/>
+          <w14:ligatures w14:val="none"/>
+        </w:rPr>
+        <w:t>&gt;</w:t>
+      </w:r>
+    </w:p>
+    <w:p>
+      <w:pPr>
+        <w:shd w:val="clear" w:color="auto" w:fill="1E1E1E"/>
+        <w:spacing w:after="0" w:line="285" w:lineRule="atLeast"/>
+        <w:rPr>
+          <w:rFonts w:ascii="Consolas" w:eastAsia="Times New Roman" w:hAnsi="Consolas" w:cs="Times New Roman"/>
+          <w:color w:val="D4D4D4"/>
+          <w:kern w:val="0"/>
+          <w:sz w:val="21"/>
+          <w:szCs w:val="21"/>
+          <w:lang w:eastAsia="pt-BR"/>
+          <w14:ligatures w14:val="none"/>
+        </w:rPr>
+      </w:pPr>
+      <w:r>
+        <w:rPr>
+          <w:rFonts w:ascii="Consolas" w:eastAsia="Times New Roman" w:hAnsi="Consolas" w:cs="Times New Roman"/>
+          <w:color w:val="D4D4D4"/>
+          <w:kern w:val="0"/>
+          <w:sz w:val="21"/>
+          <w:szCs w:val="21"/>
+          <w:lang w:eastAsia="pt-BR"/>
+          <w14:ligatures w14:val="none"/>
+        </w:rPr>
+        <w:t xml:space="preserve">        </w:t>
+      </w:r>
+      <w:r>
+        <w:rPr>
+          <w:rFonts w:ascii="Consolas" w:eastAsia="Times New Roman" w:hAnsi="Consolas" w:cs="Times New Roman"/>
+          <w:color w:val="9CDCFE"/>
+          <w:kern w:val="0"/>
+          <w:sz w:val="21"/>
+          <w:szCs w:val="21"/>
+          <w:lang w:eastAsia="pt-BR"/>
+          <w14:ligatures w14:val="none"/>
+        </w:rPr>
+        <w:t>document</w:t>
+      </w:r>
+      <w:r>
+        <w:rPr>
+          <w:rFonts w:ascii="Consolas" w:eastAsia="Times New Roman" w:hAnsi="Consolas" w:cs="Times New Roman"/>
+          <w:color w:val="D4D4D4"/>
+          <w:kern w:val="0"/>
+          <w:sz w:val="21"/>
+          <w:szCs w:val="21"/>
+          <w:lang w:eastAsia="pt-BR"/>
+          <w14:ligatures w14:val="none"/>
+        </w:rPr>
+        <w:t>.</w:t>
+      </w:r>
+      <w:r>
+        <w:rPr>
+          <w:rFonts w:ascii="Consolas" w:eastAsia="Times New Roman" w:hAnsi="Consolas" w:cs="Times New Roman"/>
+          <w:color w:val="DCDCAA"/>
+          <w:kern w:val="0"/>
+          <w:sz w:val="21"/>
+          <w:szCs w:val="21"/>
+          <w:lang w:eastAsia="pt-BR"/>
+          <w14:ligatures w14:val="none"/>
+        </w:rPr>
+        <w:t>getElementsByClassName</w:t>
+      </w:r>
+      <w:r>
+        <w:rPr>
+          <w:rFonts w:ascii="Consolas" w:eastAsia="Times New Roman" w:hAnsi="Consolas" w:cs="Times New Roman"/>
+          <w:color w:val="D4D4D4"/>
+          <w:kern w:val="0"/>
+          <w:sz w:val="21"/>
+          <w:szCs w:val="21"/>
+          <w:lang w:eastAsia="pt-BR"/>
+          <w14:ligatures w14:val="none"/>
+        </w:rPr>
+        <w:t>(</w:t>
+      </w:r>
+      <w:r>
+        <w:rPr>
+          <w:rFonts w:ascii="Consolas" w:eastAsia="Times New Roman" w:hAnsi="Consolas" w:cs="Times New Roman"/>
+          <w:color w:val="9CDCFE"/>
+          <w:kern w:val="0"/>
+          <w:sz w:val="21"/>
+          <w:szCs w:val="21"/>
+          <w:lang w:eastAsia="pt-BR"/>
+          <w14:ligatures w14:val="none"/>
+        </w:rPr>
+        <w:t>container</w:t>
+      </w:r>
+      <w:r>
+        <w:rPr>
+          <w:rFonts w:ascii="Consolas" w:eastAsia="Times New Roman" w:hAnsi="Consolas" w:cs="Times New Roman"/>
+          <w:color w:val="D4D4D4"/>
+          <w:kern w:val="0"/>
+          <w:sz w:val="21"/>
+          <w:szCs w:val="21"/>
+          <w:lang w:eastAsia="pt-BR"/>
+          <w14:ligatures w14:val="none"/>
+        </w:rPr>
+        <w:t>)</w:t>
+      </w:r>
+    </w:p>
+    <w:p>
+      <w:pPr>
+        <w:shd w:val="clear" w:color="auto" w:fill="1E1E1E"/>
+        <w:spacing w:after="0" w:line="285" w:lineRule="atLeast"/>
+        <w:rPr>
+          <w:rFonts w:ascii="Consolas" w:eastAsia="Times New Roman" w:hAnsi="Consolas" w:cs="Times New Roman"/>
+          <w:color w:val="D4D4D4"/>
+          <w:kern w:val="0"/>
+          <w:sz w:val="21"/>
+          <w:szCs w:val="21"/>
+          <w:lang w:eastAsia="pt-BR"/>
+          <w14:ligatures w14:val="none"/>
+        </w:rPr>
+      </w:pPr>
+      <w:r>
+        <w:rPr>
+          <w:rFonts w:ascii="Consolas" w:eastAsia="Times New Roman" w:hAnsi="Consolas" w:cs="Times New Roman"/>
+          <w:color w:val="808080"/>
+          <w:kern w:val="0"/>
+          <w:sz w:val="21"/>
+          <w:szCs w:val="21"/>
+          <w:lang w:eastAsia="pt-BR"/>
+          <w14:ligatures w14:val="none"/>
+        </w:rPr>
+        <w:t>&lt;/</w:t>
+      </w:r>
+      <w:r>
+        <w:rPr>
+          <w:rFonts w:ascii="Consolas" w:eastAsia="Times New Roman" w:hAnsi="Consolas" w:cs="Times New Roman"/>
+          <w:color w:val="569CD6"/>
+          <w:kern w:val="0"/>
+          <w:sz w:val="21"/>
+          <w:szCs w:val="21"/>
+          <w:lang w:eastAsia="pt-BR"/>
+          <w14:ligatures w14:val="none"/>
+        </w:rPr>
+        <w:t>script</w:t>
+      </w:r>
+      <w:r>
+        <w:rPr>
+          <w:rFonts w:ascii="Consolas" w:eastAsia="Times New Roman" w:hAnsi="Consolas" w:cs="Times New Roman"/>
+          <w:color w:val="808080"/>
+          <w:kern w:val="0"/>
+          <w:sz w:val="21"/>
+          <w:szCs w:val="21"/>
+          <w:lang w:eastAsia="pt-BR"/>
+          <w14:ligatures w14:val="none"/>
+        </w:rPr>
+        <w:t>&gt;</w:t>
+      </w:r>
+    </w:p>
+    <w:p>
+      <w:pPr>
+        <w:jc w:val="both"/>
+        <w:rPr>
+          <w:rFonts w:ascii="Arial" w:hAnsi="Arial" w:cs="Arial"/>
+          <w:sz w:val="28"/>
+          <w:szCs w:val="28"/>
+        </w:rPr>
+      </w:pPr>
+    </w:p>
+    <w:p>
+      <w:pPr>
+        <w:jc w:val="both"/>
+        <w:rPr>
+          <w:rFonts w:ascii="Arial" w:hAnsi="Arial" w:cs="Arial"/>
+          <w:b/>
+          <w:bCs/>
+          <w:sz w:val="28"/>
+          <w:szCs w:val="28"/>
+        </w:rPr>
+      </w:pPr>
+    </w:p>
+    <w:p>
+      <w:pPr>
+        <w:jc w:val="both"/>
+        <w:rPr>
+          <w:rFonts w:ascii="Arial" w:hAnsi="Arial" w:cs="Arial"/>
+          <w:sz w:val="28"/>
+          <w:szCs w:val="28"/>
+        </w:rPr>
+      </w:pPr>
+      <w:r>
+        <w:rPr>
+          <w:rFonts w:ascii="Arial" w:hAnsi="Arial" w:cs="Arial"/>
+          <w:b/>
+          <w:bCs/>
+          <w:sz w:val="28"/>
+          <w:szCs w:val="28"/>
+        </w:rPr>
+        <w:t xml:space="preserve">Por seletor: </w:t>
+      </w:r>
+      <w:r>
+        <w:rPr>
+          <w:rFonts w:ascii="Arial" w:hAnsi="Arial" w:cs="Arial"/>
+          <w:sz w:val="28"/>
+          <w:szCs w:val="28"/>
+        </w:rPr>
+        <w:t>Serve como coringa, serve para todos os anteriores.</w:t>
+      </w:r>
+    </w:p>
+    <w:p>
+      <w:pPr>
+        <w:shd w:val="clear" w:color="auto" w:fill="1E1E1E"/>
+        <w:spacing w:after="0" w:line="285" w:lineRule="atLeast"/>
+        <w:rPr>
+          <w:rFonts w:ascii="Consolas" w:eastAsia="Times New Roman" w:hAnsi="Consolas" w:cs="Times New Roman"/>
+          <w:color w:val="D4D4D4"/>
+          <w:kern w:val="0"/>
+          <w:sz w:val="21"/>
+          <w:szCs w:val="21"/>
+          <w:lang w:eastAsia="pt-BR"/>
+          <w14:ligatures w14:val="none"/>
+        </w:rPr>
+      </w:pPr>
+      <w:r>
+        <w:rPr>
+          <w:rFonts w:ascii="Consolas" w:eastAsia="Times New Roman" w:hAnsi="Consolas" w:cs="Times New Roman"/>
+          <w:color w:val="808080"/>
+          <w:kern w:val="0"/>
+          <w:sz w:val="21"/>
+          <w:szCs w:val="21"/>
+          <w:lang w:eastAsia="pt-BR"/>
+          <w14:ligatures w14:val="none"/>
+        </w:rPr>
+        <w:t>&lt;</w:t>
+      </w:r>
+      <w:r>
+        <w:rPr>
+          <w:rFonts w:ascii="Consolas" w:eastAsia="Times New Roman" w:hAnsi="Consolas" w:cs="Times New Roman"/>
+          <w:color w:val="569CD6"/>
+          <w:kern w:val="0"/>
+          <w:sz w:val="21"/>
+          <w:szCs w:val="21"/>
+          <w:lang w:eastAsia="pt-BR"/>
+          <w14:ligatures w14:val="none"/>
+        </w:rPr>
+        <w:t>script</w:t>
+      </w:r>
+      <w:r>
+        <w:rPr>
+          <w:rFonts w:ascii="Consolas" w:eastAsia="Times New Roman" w:hAnsi="Consolas" w:cs="Times New Roman"/>
+          <w:color w:val="808080"/>
+          <w:kern w:val="0"/>
+          <w:sz w:val="21"/>
+          <w:szCs w:val="21"/>
+          <w:lang w:eastAsia="pt-BR"/>
+          <w14:ligatures w14:val="none"/>
+        </w:rPr>
+        <w:t>&gt;</w:t>
+      </w:r>
+    </w:p>
+    <w:p>
+      <w:pPr>
+        <w:shd w:val="clear" w:color="auto" w:fill="1E1E1E"/>
+        <w:spacing w:after="0" w:line="285" w:lineRule="atLeast"/>
+        <w:rPr>
+          <w:rFonts w:ascii="Consolas" w:eastAsia="Times New Roman" w:hAnsi="Consolas" w:cs="Times New Roman"/>
+          <w:color w:val="D4D4D4"/>
+          <w:kern w:val="0"/>
+          <w:sz w:val="21"/>
+          <w:szCs w:val="21"/>
+          <w:lang w:eastAsia="pt-BR"/>
+          <w14:ligatures w14:val="none"/>
+        </w:rPr>
+      </w:pPr>
+      <w:r>
+        <w:rPr>
+          <w:rFonts w:ascii="Consolas" w:eastAsia="Times New Roman" w:hAnsi="Consolas" w:cs="Times New Roman"/>
+          <w:color w:val="D4D4D4"/>
+          <w:kern w:val="0"/>
+          <w:sz w:val="21"/>
+          <w:szCs w:val="21"/>
+          <w:lang w:eastAsia="pt-BR"/>
+          <w14:ligatures w14:val="none"/>
+        </w:rPr>
+        <w:t xml:space="preserve">        </w:t>
+      </w:r>
+      <w:proofErr w:type="spellStart"/>
+      <w:proofErr w:type="gramStart"/>
+      <w:r>
+        <w:rPr>
+          <w:rFonts w:ascii="Consolas" w:eastAsia="Times New Roman" w:hAnsi="Consolas" w:cs="Times New Roman"/>
+          <w:color w:val="9CDCFE"/>
+          <w:kern w:val="0"/>
+          <w:sz w:val="21"/>
+          <w:szCs w:val="21"/>
+          <w:lang w:eastAsia="pt-BR"/>
+          <w14:ligatures w14:val="none"/>
+        </w:rPr>
+        <w:t>document</w:t>
+      </w:r>
+      <w:r>
+        <w:rPr>
+          <w:rFonts w:ascii="Consolas" w:eastAsia="Times New Roman" w:hAnsi="Consolas" w:cs="Times New Roman"/>
+          <w:color w:val="D4D4D4"/>
+          <w:kern w:val="0"/>
+          <w:sz w:val="21"/>
+          <w:szCs w:val="21"/>
+          <w:lang w:eastAsia="pt-BR"/>
+          <w14:ligatures w14:val="none"/>
+        </w:rPr>
+        <w:t>.</w:t>
+      </w:r>
+      <w:r>
+        <w:rPr>
+          <w:rFonts w:ascii="Consolas" w:eastAsia="Times New Roman" w:hAnsi="Consolas" w:cs="Times New Roman"/>
+          <w:color w:val="DCDCAA"/>
+          <w:kern w:val="0"/>
+          <w:sz w:val="21"/>
+          <w:szCs w:val="21"/>
+          <w:lang w:eastAsia="pt-BR"/>
+          <w14:ligatures w14:val="none"/>
+        </w:rPr>
+        <w:t>querySelector</w:t>
+      </w:r>
+      <w:proofErr w:type="spellEnd"/>
+      <w:proofErr w:type="gramEnd"/>
+      <w:r>
+        <w:rPr>
+          <w:rFonts w:ascii="Consolas" w:eastAsia="Times New Roman" w:hAnsi="Consolas" w:cs="Times New Roman"/>
+          <w:color w:val="D4D4D4"/>
+          <w:kern w:val="0"/>
+          <w:sz w:val="21"/>
+          <w:szCs w:val="21"/>
+          <w:lang w:eastAsia="pt-BR"/>
+          <w14:ligatures w14:val="none"/>
+        </w:rPr>
+        <w:t>()</w:t>
+      </w:r>
+    </w:p>
+    <w:p>
+      <w:pPr>
+        <w:shd w:val="clear" w:color="auto" w:fill="1E1E1E"/>
+        <w:spacing w:after="0" w:line="285" w:lineRule="atLeast"/>
+        <w:rPr>
+          <w:rFonts w:ascii="Consolas" w:eastAsia="Times New Roman" w:hAnsi="Consolas" w:cs="Times New Roman"/>
+          <w:color w:val="D4D4D4"/>
+          <w:kern w:val="0"/>
+          <w:sz w:val="21"/>
+          <w:szCs w:val="21"/>
+          <w:lang w:eastAsia="pt-BR"/>
+          <w14:ligatures w14:val="none"/>
+        </w:rPr>
+      </w:pPr>
+      <w:r>
+        <w:rPr>
+          <w:rFonts w:ascii="Consolas" w:eastAsia="Times New Roman" w:hAnsi="Consolas" w:cs="Times New Roman"/>
+          <w:color w:val="D4D4D4"/>
+          <w:kern w:val="0"/>
+          <w:sz w:val="21"/>
+          <w:szCs w:val="21"/>
+          <w:lang w:eastAsia="pt-BR"/>
+          <w14:ligatures w14:val="none"/>
+        </w:rPr>
+        <w:t xml:space="preserve">        </w:t>
+      </w:r>
+      <w:proofErr w:type="spellStart"/>
+      <w:proofErr w:type="gramStart"/>
+      <w:r>
+        <w:rPr>
+          <w:rFonts w:ascii="Consolas" w:eastAsia="Times New Roman" w:hAnsi="Consolas" w:cs="Times New Roman"/>
+          <w:color w:val="9CDCFE"/>
+          <w:kern w:val="0"/>
+          <w:sz w:val="21"/>
+          <w:szCs w:val="21"/>
+          <w:lang w:eastAsia="pt-BR"/>
+          <w14:ligatures w14:val="none"/>
+        </w:rPr>
+        <w:t>document</w:t>
+      </w:r>
+      <w:r>
+        <w:rPr>
+          <w:rFonts w:ascii="Consolas" w:eastAsia="Times New Roman" w:hAnsi="Consolas" w:cs="Times New Roman"/>
+          <w:color w:val="D4D4D4"/>
+          <w:kern w:val="0"/>
+          <w:sz w:val="21"/>
+          <w:szCs w:val="21"/>
+          <w:lang w:eastAsia="pt-BR"/>
+          <w14:ligatures w14:val="none"/>
+        </w:rPr>
+        <w:t>.</w:t>
+      </w:r>
+      <w:r>
+        <w:rPr>
+          <w:rFonts w:ascii="Consolas" w:eastAsia="Times New Roman" w:hAnsi="Consolas" w:cs="Times New Roman"/>
+          <w:color w:val="DCDCAA"/>
+          <w:kern w:val="0"/>
+          <w:sz w:val="21"/>
+          <w:szCs w:val="21"/>
+          <w:lang w:eastAsia="pt-BR"/>
+          <w14:ligatures w14:val="none"/>
+        </w:rPr>
+        <w:t>querySelectorAll</w:t>
+      </w:r>
+      <w:proofErr w:type="spellEnd"/>
+      <w:proofErr w:type="gramEnd"/>
+      <w:r>
+        <w:rPr>
+          <w:rFonts w:ascii="Consolas" w:eastAsia="Times New Roman" w:hAnsi="Consolas" w:cs="Times New Roman"/>
+          <w:color w:val="D4D4D4"/>
+          <w:kern w:val="0"/>
+          <w:sz w:val="21"/>
+          <w:szCs w:val="21"/>
+          <w:lang w:eastAsia="pt-BR"/>
+          <w14:ligatures w14:val="none"/>
+        </w:rPr>
+        <w:t>()</w:t>
+      </w:r>
+    </w:p>
+    <w:p>
+      <w:pPr>
+        <w:shd w:val="clear" w:color="auto" w:fill="1E1E1E"/>
+        <w:spacing w:after="0" w:line="285" w:lineRule="atLeast"/>
+        <w:rPr>
+          <w:rFonts w:ascii="Consolas" w:eastAsia="Times New Roman" w:hAnsi="Consolas" w:cs="Times New Roman"/>
+          <w:color w:val="D4D4D4"/>
+          <w:kern w:val="0"/>
+          <w:sz w:val="21"/>
+          <w:szCs w:val="21"/>
+          <w:lang w:eastAsia="pt-BR"/>
+          <w14:ligatures w14:val="none"/>
+        </w:rPr>
+      </w:pPr>
+      <w:r>
+        <w:rPr>
+          <w:rFonts w:ascii="Consolas" w:eastAsia="Times New Roman" w:hAnsi="Consolas" w:cs="Times New Roman"/>
+          <w:color w:val="808080"/>
+          <w:kern w:val="0"/>
+          <w:sz w:val="21"/>
+          <w:szCs w:val="21"/>
+          <w:lang w:eastAsia="pt-BR"/>
+          <w14:ligatures w14:val="none"/>
+        </w:rPr>
+        <w:t>&lt;/</w:t>
+      </w:r>
+      <w:r>
+        <w:rPr>
+          <w:rFonts w:ascii="Consolas" w:eastAsia="Times New Roman" w:hAnsi="Consolas" w:cs="Times New Roman"/>
+          <w:color w:val="569CD6"/>
+          <w:kern w:val="0"/>
+          <w:sz w:val="21"/>
+          <w:szCs w:val="21"/>
+          <w:lang w:eastAsia="pt-BR"/>
+          <w14:ligatures w14:val="none"/>
+        </w:rPr>
+        <w:t>script</w:t>
+      </w:r>
+      <w:r>
+        <w:rPr>
+          <w:rFonts w:ascii="Consolas" w:eastAsia="Times New Roman" w:hAnsi="Consolas" w:cs="Times New Roman"/>
+          <w:color w:val="808080"/>
+          <w:kern w:val="0"/>
+          <w:sz w:val="21"/>
+          <w:szCs w:val="21"/>
+          <w:lang w:eastAsia="pt-BR"/>
+          <w14:ligatures w14:val="none"/>
+        </w:rPr>
+        <w:t>&gt;</w:t>
+      </w:r>
+    </w:p>
+    <w:p>
+      <w:pPr>
+        <w:jc w:val="both"/>
+        <w:rPr>
+          <w:rFonts w:ascii="Arial" w:hAnsi="Arial" w:cs="Arial"/>
+          <w:sz w:val="28"/>
+          <w:szCs w:val="28"/>
+        </w:rPr>
+      </w:pPr>
+    </w:p>
+    <w:p>
+      <w:pPr>
         <w:rPr>
           <w:rFonts w:ascii="Arial" w:hAnsi="Arial" w:cs="Arial"/>
           <w:b/>
@@ -6515,10 +8819,10 @@
           <w:szCs w:val="32"/>
         </w:rPr>
         <w:drawing>
-          <wp:inline distT="0" distB="0" distL="0" distR="0" wp14:anchorId="733C3804" wp14:editId="79C78D29">
-            <wp:extent cx="2430780" cy="4135663"/>
-            <wp:effectExtent l="0" t="0" r="7620" b="0"/>
-            <wp:docPr id="1568176925" name="Imagem 1" descr="Diagrama&#10;&#10;Descrição gerada automaticamente"/>
+          <wp:inline distT="0" distB="0" distL="0" distR="0" wp14:anchorId="43BE79DD" wp14:editId="7D55F729">
+            <wp:extent cx="3210373" cy="2372056"/>
+            <wp:effectExtent l="0" t="0" r="9525" b="9525"/>
+            <wp:docPr id="1380795045" name="Imagem 1" descr="Interface gráfica do usuário, Aplicativo&#10;&#10;Descrição gerada automaticamente"/>
             <wp:cNvGraphicFramePr>
               <a:graphicFrameLocks xmlns:a="http://schemas.openxmlformats.org/drawingml/2006/main" noChangeAspect="1"/>
             </wp:cNvGraphicFramePr>
@@ -6526,7 +8830,7 @@
               <a:graphicData uri="http://schemas.openxmlformats.org/drawingml/2006/picture">
                 <pic:pic xmlns:pic="http://schemas.openxmlformats.org/drawingml/2006/picture">
                   <pic:nvPicPr>
-                    <pic:cNvPr id="1568176925" name="Imagem 1" descr="Diagrama&#10;&#10;Descrição gerada automaticamente"/>
+                    <pic:cNvPr id="1380795045" name="Imagem 1" descr="Interface gráfica do usuário, Aplicativo&#10;&#10;Descrição gerada automaticamente"/>
                     <pic:cNvPicPr/>
                   </pic:nvPicPr>
                   <pic:blipFill>
@@ -6538,282 +8842,7 @@
                   <pic:spPr>
                     <a:xfrm>
                       <a:off x="0" y="0"/>
-                      <a:ext cx="2449351" cy="4167259"/>
-                    </a:xfrm>
-                    <a:prstGeom prst="rect">
-                      <a:avLst/>
-                    </a:prstGeom>
-                  </pic:spPr>
-                </pic:pic>
-              </a:graphicData>
-            </a:graphic>
-          </wp:inline>
-        </w:drawing>
-      </w:r>
-      <w:r>
-        <w:rPr>
-          <w:rFonts w:ascii="Arial" w:hAnsi="Arial" w:cs="Arial"/>
-          <w:b/>
-          <w:bCs/>
-          <w:sz w:val="32"/>
-          <w:szCs w:val="32"/>
-        </w:rPr>
-        <w:drawing>
-          <wp:inline distT="0" distB="0" distL="0" distR="0" wp14:anchorId="2D3161DA" wp14:editId="624E83E2">
-            <wp:extent cx="2422499" cy="4137660"/>
-            <wp:effectExtent l="0" t="0" r="0" b="0"/>
-            <wp:docPr id="1016939117" name="Imagem 1" descr="Interface gráfica do usuário&#10;&#10;Descrição gerada automaticamente com confiança baixa"/>
-            <wp:cNvGraphicFramePr>
-              <a:graphicFrameLocks xmlns:a="http://schemas.openxmlformats.org/drawingml/2006/main" noChangeAspect="1"/>
-            </wp:cNvGraphicFramePr>
-            <a:graphic xmlns:a="http://schemas.openxmlformats.org/drawingml/2006/main">
-              <a:graphicData uri="http://schemas.openxmlformats.org/drawingml/2006/picture">
-                <pic:pic xmlns:pic="http://schemas.openxmlformats.org/drawingml/2006/picture">
-                  <pic:nvPicPr>
-                    <pic:cNvPr id="1016939117" name="Imagem 1" descr="Interface gráfica do usuário&#10;&#10;Descrição gerada automaticamente com confiança baixa"/>
-                    <pic:cNvPicPr/>
-                  </pic:nvPicPr>
-                  <pic:blipFill>
-                    <a:blip r:embed="rId18"/>
-                    <a:stretch>
-                      <a:fillRect/>
-                    </a:stretch>
-                  </pic:blipFill>
-                  <pic:spPr>
-                    <a:xfrm>
-                      <a:off x="0" y="0"/>
-                      <a:ext cx="2429936" cy="4150362"/>
-                    </a:xfrm>
-                    <a:prstGeom prst="rect">
-                      <a:avLst/>
-                    </a:prstGeom>
-                  </pic:spPr>
-                </pic:pic>
-              </a:graphicData>
-            </a:graphic>
-          </wp:inline>
-        </w:drawing>
-      </w:r>
-    </w:p>
-    <w:p>
-      <w:pPr>
-        <w:rPr>
-          <w:rFonts w:ascii="Arial" w:hAnsi="Arial" w:cs="Arial"/>
-          <w:b/>
-          <w:bCs/>
-          <w:sz w:val="32"/>
-          <w:szCs w:val="32"/>
-        </w:rPr>
-      </w:pPr>
-      <w:r>
-        <w:rPr>
-          <w:rFonts w:ascii="Arial" w:hAnsi="Arial" w:cs="Arial"/>
-          <w:b/>
-          <w:bCs/>
-          <w:sz w:val="32"/>
-          <w:szCs w:val="32"/>
-        </w:rPr>
-        <w:drawing>
-          <wp:inline distT="0" distB="0" distL="0" distR="0" wp14:anchorId="6F2B31D1" wp14:editId="0C574BA9">
-            <wp:extent cx="2453640" cy="858370"/>
-            <wp:effectExtent l="0" t="0" r="3810" b="0"/>
-            <wp:docPr id="1830734789" name="Imagem 1" descr="Diagrama, Texto&#10;&#10;Descrição gerada automaticamente"/>
-            <wp:cNvGraphicFramePr>
-              <a:graphicFrameLocks xmlns:a="http://schemas.openxmlformats.org/drawingml/2006/main" noChangeAspect="1"/>
-            </wp:cNvGraphicFramePr>
-            <a:graphic xmlns:a="http://schemas.openxmlformats.org/drawingml/2006/main">
-              <a:graphicData uri="http://schemas.openxmlformats.org/drawingml/2006/picture">
-                <pic:pic xmlns:pic="http://schemas.openxmlformats.org/drawingml/2006/picture">
-                  <pic:nvPicPr>
-                    <pic:cNvPr id="1830734789" name="Imagem 1" descr="Diagrama, Texto&#10;&#10;Descrição gerada automaticamente"/>
-                    <pic:cNvPicPr/>
-                  </pic:nvPicPr>
-                  <pic:blipFill>
-                    <a:blip r:embed="rId19"/>
-                    <a:stretch>
-                      <a:fillRect/>
-                    </a:stretch>
-                  </pic:blipFill>
-                  <pic:spPr>
-                    <a:xfrm>
-                      <a:off x="0" y="0"/>
-                      <a:ext cx="2464468" cy="862158"/>
-                    </a:xfrm>
-                    <a:prstGeom prst="rect">
-                      <a:avLst/>
-                    </a:prstGeom>
-                  </pic:spPr>
-                </pic:pic>
-              </a:graphicData>
-            </a:graphic>
-          </wp:inline>
-        </w:drawing>
-      </w:r>
-      <w:r>
-        <w:rPr>
-          <w:rFonts w:ascii="Arial" w:hAnsi="Arial" w:cs="Arial"/>
-          <w:b/>
-          <w:bCs/>
-          <w:sz w:val="32"/>
-          <w:szCs w:val="32"/>
-        </w:rPr>
-        <w:drawing>
-          <wp:inline distT="0" distB="0" distL="0" distR="0" wp14:anchorId="1D759882" wp14:editId="3A70366C">
-            <wp:extent cx="1855256" cy="852805"/>
-            <wp:effectExtent l="0" t="0" r="0" b="4445"/>
-            <wp:docPr id="352193437" name="Imagem 1" descr="Interface gráfica do usuário&#10;&#10;Descrição gerada automaticamente"/>
-            <wp:cNvGraphicFramePr>
-              <a:graphicFrameLocks xmlns:a="http://schemas.openxmlformats.org/drawingml/2006/main" noChangeAspect="1"/>
-            </wp:cNvGraphicFramePr>
-            <a:graphic xmlns:a="http://schemas.openxmlformats.org/drawingml/2006/main">
-              <a:graphicData uri="http://schemas.openxmlformats.org/drawingml/2006/picture">
-                <pic:pic xmlns:pic="http://schemas.openxmlformats.org/drawingml/2006/picture">
-                  <pic:nvPicPr>
-                    <pic:cNvPr id="352193437" name="Imagem 1" descr="Interface gráfica do usuário&#10;&#10;Descrição gerada automaticamente"/>
-                    <pic:cNvPicPr/>
-                  </pic:nvPicPr>
-                  <pic:blipFill>
-                    <a:blip r:embed="rId20"/>
-                    <a:stretch>
-                      <a:fillRect/>
-                    </a:stretch>
-                  </pic:blipFill>
-                  <pic:spPr>
-                    <a:xfrm>
-                      <a:off x="0" y="0"/>
-                      <a:ext cx="1957170" cy="899652"/>
-                    </a:xfrm>
-                    <a:prstGeom prst="rect">
-                      <a:avLst/>
-                    </a:prstGeom>
-                  </pic:spPr>
-                </pic:pic>
-              </a:graphicData>
-            </a:graphic>
-          </wp:inline>
-        </w:drawing>
-      </w:r>
-      <w:r>
-        <w:rPr>
-          <w:rFonts w:ascii="Arial" w:hAnsi="Arial" w:cs="Arial"/>
-          <w:b/>
-          <w:bCs/>
-          <w:sz w:val="32"/>
-          <w:szCs w:val="32"/>
-        </w:rPr>
-        <w:drawing>
-          <wp:inline distT="0" distB="0" distL="0" distR="0" wp14:anchorId="37EFD654" wp14:editId="06FE158F">
-            <wp:extent cx="2553056" cy="1095528"/>
-            <wp:effectExtent l="0" t="0" r="0" b="9525"/>
-            <wp:docPr id="58517735" name="Imagem 1" descr="Diagrama&#10;&#10;Descrição gerada automaticamente"/>
-            <wp:cNvGraphicFramePr>
-              <a:graphicFrameLocks xmlns:a="http://schemas.openxmlformats.org/drawingml/2006/main" noChangeAspect="1"/>
-            </wp:cNvGraphicFramePr>
-            <a:graphic xmlns:a="http://schemas.openxmlformats.org/drawingml/2006/main">
-              <a:graphicData uri="http://schemas.openxmlformats.org/drawingml/2006/picture">
-                <pic:pic xmlns:pic="http://schemas.openxmlformats.org/drawingml/2006/picture">
-                  <pic:nvPicPr>
-                    <pic:cNvPr id="58517735" name="Imagem 1" descr="Diagrama&#10;&#10;Descrição gerada automaticamente"/>
-                    <pic:cNvPicPr/>
-                  </pic:nvPicPr>
-                  <pic:blipFill>
-                    <a:blip r:embed="rId21"/>
-                    <a:stretch>
-                      <a:fillRect/>
-                    </a:stretch>
-                  </pic:blipFill>
-                  <pic:spPr>
-                    <a:xfrm>
-                      <a:off x="0" y="0"/>
-                      <a:ext cx="2553056" cy="1095528"/>
-                    </a:xfrm>
-                    <a:prstGeom prst="rect">
-                      <a:avLst/>
-                    </a:prstGeom>
-                  </pic:spPr>
-                </pic:pic>
-              </a:graphicData>
-            </a:graphic>
-          </wp:inline>
-        </w:drawing>
-      </w:r>
-      <w:r>
-        <w:rPr>
-          <w:rFonts w:ascii="Arial" w:hAnsi="Arial" w:cs="Arial"/>
-          <w:b/>
-          <w:bCs/>
-          <w:sz w:val="32"/>
-          <w:szCs w:val="32"/>
-        </w:rPr>
-        <w:drawing>
-          <wp:inline distT="0" distB="0" distL="0" distR="0" wp14:anchorId="2D7069F7" wp14:editId="4C9DE366">
-            <wp:extent cx="3267531" cy="990738"/>
-            <wp:effectExtent l="0" t="0" r="9525" b="0"/>
-            <wp:docPr id="1591904122" name="Imagem 1" descr="Diagrama&#10;&#10;Descrição gerada automaticamente com confiança média"/>
-            <wp:cNvGraphicFramePr>
-              <a:graphicFrameLocks xmlns:a="http://schemas.openxmlformats.org/drawingml/2006/main" noChangeAspect="1"/>
-            </wp:cNvGraphicFramePr>
-            <a:graphic xmlns:a="http://schemas.openxmlformats.org/drawingml/2006/main">
-              <a:graphicData uri="http://schemas.openxmlformats.org/drawingml/2006/picture">
-                <pic:pic xmlns:pic="http://schemas.openxmlformats.org/drawingml/2006/picture">
-                  <pic:nvPicPr>
-                    <pic:cNvPr id="1591904122" name="Imagem 1" descr="Diagrama&#10;&#10;Descrição gerada automaticamente com confiança média"/>
-                    <pic:cNvPicPr/>
-                  </pic:nvPicPr>
-                  <pic:blipFill>
-                    <a:blip r:embed="rId22"/>
-                    <a:stretch>
-                      <a:fillRect/>
-                    </a:stretch>
-                  </pic:blipFill>
-                  <pic:spPr>
-                    <a:xfrm>
-                      <a:off x="0" y="0"/>
-                      <a:ext cx="3267531" cy="990738"/>
-                    </a:xfrm>
-                    <a:prstGeom prst="rect">
-                      <a:avLst/>
-                    </a:prstGeom>
-                  </pic:spPr>
-                </pic:pic>
-              </a:graphicData>
-            </a:graphic>
-          </wp:inline>
-        </w:drawing>
-      </w:r>
-      <w:r>
-        <w:rPr>
-          <w:rFonts w:ascii="Arial" w:hAnsi="Arial" w:cs="Arial"/>
-          <w:b/>
-          <w:bCs/>
-          <w:sz w:val="32"/>
-          <w:szCs w:val="32"/>
-        </w:rPr>
-        <w:drawing>
-          <wp:inline distT="0" distB="0" distL="0" distR="0" wp14:anchorId="537AA70A" wp14:editId="2367024D">
-            <wp:extent cx="2105319" cy="1305107"/>
-            <wp:effectExtent l="0" t="0" r="9525" b="9525"/>
-            <wp:docPr id="1924439556" name="Imagem 1" descr="Uma imagem contendo Interface gráfica do usuário&#10;&#10;Descrição gerada automaticamente"/>
-            <wp:cNvGraphicFramePr>
-              <a:graphicFrameLocks xmlns:a="http://schemas.openxmlformats.org/drawingml/2006/main" noChangeAspect="1"/>
-            </wp:cNvGraphicFramePr>
-            <a:graphic xmlns:a="http://schemas.openxmlformats.org/drawingml/2006/main">
-              <a:graphicData uri="http://schemas.openxmlformats.org/drawingml/2006/picture">
-                <pic:pic xmlns:pic="http://schemas.openxmlformats.org/drawingml/2006/picture">
-                  <pic:nvPicPr>
-                    <pic:cNvPr id="1924439556" name="Imagem 1" descr="Uma imagem contendo Interface gráfica do usuário&#10;&#10;Descrição gerada automaticamente"/>
-                    <pic:cNvPicPr/>
-                  </pic:nvPicPr>
-                  <pic:blipFill>
-                    <a:blip r:embed="rId23"/>
-                    <a:stretch>
-                      <a:fillRect/>
-                    </a:stretch>
-                  </pic:blipFill>
-                  <pic:spPr>
-                    <a:xfrm>
-                      <a:off x="0" y="0"/>
-                      <a:ext cx="2105319" cy="1305107"/>
+                      <a:ext cx="3210373" cy="2372056"/>
                     </a:xfrm>
                     <a:prstGeom prst="rect">
                       <a:avLst/>

</xml_diff>